<commit_message>
Report 5 task done
</commit_message>
<xml_diff>
--- a/Laporan 05/2211102441237 - Akhmad Qasim - Laporan PRAKTIKUM 5.docx
+++ b/Laporan 05/2211102441237 - Akhmad Qasim - Laporan PRAKTIKUM 5.docx
@@ -219,14 +219,13 @@
         </w:rPr>
         <w:t xml:space="preserve"> </w:t>
       </w:r>
-      <w:proofErr w:type="gramStart"/>
       <w:r>
         <w:rPr>
           <w:rFonts w:ascii="Times New Roman" w:hAnsi="Times New Roman" w:cs="Times New Roman"/>
           <w:b/>
           <w:sz w:val="32"/>
         </w:rPr>
-        <w:t xml:space="preserve">1 </w:t>
+        <w:t>5</w:t>
       </w:r>
       <w:r>
         <w:rPr>
@@ -234,16 +233,15 @@
           <w:b/>
           <w:sz w:val="32"/>
         </w:rPr>
-        <w:t>:</w:t>
-      </w:r>
-      <w:proofErr w:type="gramEnd"/>
+        <w:t xml:space="preserve"> </w:t>
+      </w:r>
       <w:r>
         <w:rPr>
           <w:rFonts w:ascii="Times New Roman" w:hAnsi="Times New Roman" w:cs="Times New Roman"/>
           <w:b/>
           <w:sz w:val="32"/>
         </w:rPr>
-        <w:t xml:space="preserve"> </w:t>
+        <w:t xml:space="preserve">: </w:t>
       </w:r>
       <w:r>
         <w:rPr>
@@ -252,7 +250,7 @@
           <w:sz w:val="48"/>
           <w:szCs w:val="48"/>
         </w:rPr>
-        <w:t>Data Numerik</w:t>
+        <w:t>Analisis Algoritma (2)</w:t>
       </w:r>
     </w:p>
     <w:p>
@@ -298,7 +296,6 @@
           <w:sz w:val="32"/>
         </w:rPr>
       </w:pPr>
-      <w:proofErr w:type="gramStart"/>
       <w:r>
         <w:rPr>
           <w:rFonts w:ascii="Times New Roman" w:hAnsi="Times New Roman" w:cs="Times New Roman"/>
@@ -313,7 +310,6 @@
         </w:rPr>
         <w:t xml:space="preserve"> :</w:t>
       </w:r>
-      <w:proofErr w:type="gramEnd"/>
     </w:p>
     <w:p>
       <w:pPr>
@@ -491,7 +487,15 @@
           <w:b/>
           <w:sz w:val="52"/>
         </w:rPr>
-        <w:t xml:space="preserve"> 1</w:t>
+        <w:t xml:space="preserve"> </w:t>
+      </w:r>
+      <w:r>
+        <w:rPr>
+          <w:rFonts w:ascii="Times New Roman" w:hAnsi="Times New Roman" w:cs="Times New Roman"/>
+          <w:b/>
+          <w:sz w:val="52"/>
+        </w:rPr>
+        <w:t>5</w:t>
       </w:r>
       <w:r>
         <w:rPr>
@@ -520,25 +524,7 @@
           <w:sz w:val="80"/>
           <w:szCs w:val="80"/>
         </w:rPr>
-        <w:t>D</w:t>
-      </w:r>
-      <w:r>
-        <w:rPr>
-          <w:rFonts w:ascii="Times New Roman" w:hAnsi="Times New Roman" w:cs="Times New Roman"/>
-          <w:b/>
-          <w:sz w:val="72"/>
-          <w:szCs w:val="80"/>
-        </w:rPr>
-        <w:t>ata</w:t>
-      </w:r>
-      <w:r>
-        <w:rPr>
-          <w:rFonts w:ascii="Times New Roman" w:hAnsi="Times New Roman" w:cs="Times New Roman"/>
-          <w:b/>
-          <w:sz w:val="80"/>
-          <w:szCs w:val="80"/>
-        </w:rPr>
-        <w:t xml:space="preserve"> Numerik</w:t>
+        <w:t>Analisis Algoritma (2)</w:t>
       </w:r>
     </w:p>
     <w:p>
@@ -672,30 +658,7 @@
           <w:rFonts w:ascii="Times New Roman" w:hAnsi="Times New Roman" w:cs="Times New Roman"/>
           <w:sz w:val="24"/>
         </w:rPr>
-        <w:t>Review</w:t>
-      </w:r>
-      <w:r>
-        <w:rPr>
-          <w:rFonts w:ascii="Times New Roman" w:hAnsi="Times New Roman" w:cs="Times New Roman"/>
-          <w:i/>
-          <w:sz w:val="24"/>
-        </w:rPr>
-        <w:t xml:space="preserve"> </w:t>
-      </w:r>
-      <w:r>
-        <w:rPr>
-          <w:rFonts w:ascii="Times New Roman" w:hAnsi="Times New Roman" w:cs="Times New Roman"/>
-          <w:i/>
-          <w:sz w:val="24"/>
-        </w:rPr>
-        <w:t>Python</w:t>
-      </w:r>
-      <w:r>
-        <w:rPr>
-          <w:rFonts w:ascii="Times New Roman" w:hAnsi="Times New Roman" w:cs="Times New Roman"/>
-          <w:sz w:val="24"/>
-        </w:rPr>
-        <w:t xml:space="preserve"> 3</w:t>
+        <w:t>Komparasi Algoritma</w:t>
       </w:r>
     </w:p>
     <w:p>
@@ -718,7 +681,30 @@
           <w:rFonts w:ascii="Times New Roman" w:hAnsi="Times New Roman" w:cs="Times New Roman"/>
           <w:sz w:val="24"/>
         </w:rPr>
-        <w:t>Tipe Data Numerik</w:t>
+        <w:t>List</w:t>
+      </w:r>
+    </w:p>
+    <w:p>
+      <w:pPr>
+        <w:pStyle w:val="ListParagraph"/>
+        <w:numPr>
+          <w:ilvl w:val="0"/>
+          <w:numId w:val="1"/>
+        </w:numPr>
+        <w:spacing w:before="120" w:after="120"/>
+        <w:rPr>
+          <w:rFonts w:ascii="Times New Roman" w:hAnsi="Times New Roman" w:cs="Times New Roman"/>
+          <w:b/>
+          <w:sz w:val="24"/>
+          <w:u w:val="single"/>
+        </w:rPr>
+      </w:pPr>
+      <w:r>
+        <w:rPr>
+          <w:rFonts w:ascii="Times New Roman" w:hAnsi="Times New Roman" w:cs="Times New Roman"/>
+          <w:sz w:val="24"/>
+        </w:rPr>
+        <w:t>Dictionaries</w:t>
       </w:r>
     </w:p>
     <w:p>
@@ -761,24 +747,7 @@
           <w:sz w:val="24"/>
           <w:u w:color="4472C4" w:themeColor="accent1"/>
         </w:rPr>
-        <w:t xml:space="preserve">Meninjau kembali Bahasa Pemrograman </w:t>
-      </w:r>
-      <w:r>
-        <w:rPr>
-          <w:rFonts w:ascii="Times New Roman" w:hAnsi="Times New Roman" w:cs="Times New Roman"/>
-          <w:i/>
-          <w:sz w:val="24"/>
-          <w:u w:color="4472C4" w:themeColor="accent1"/>
-        </w:rPr>
-        <w:t xml:space="preserve">Python </w:t>
-      </w:r>
-      <w:r>
-        <w:rPr>
-          <w:rFonts w:ascii="Times New Roman" w:hAnsi="Times New Roman" w:cs="Times New Roman"/>
-          <w:sz w:val="24"/>
-          <w:u w:color="4472C4" w:themeColor="accent1"/>
-        </w:rPr>
-        <w:t>3.</w:t>
+        <w:t>Memahami bagaimana menganalisis algoritma</w:t>
       </w:r>
     </w:p>
     <w:p>
@@ -801,170 +770,8 @@
           <w:sz w:val="24"/>
           <w:u w:color="4472C4" w:themeColor="accent1"/>
         </w:rPr>
-        <w:t>Mengenal tipe data numerik.</w:t>
-      </w:r>
-    </w:p>
-    <w:p>
-      <w:pPr>
-        <w:pStyle w:val="ListParagraph"/>
-        <w:numPr>
-          <w:ilvl w:val="0"/>
-          <w:numId w:val="2"/>
-        </w:numPr>
-        <w:spacing w:before="120" w:after="120"/>
-        <w:rPr>
-          <w:rFonts w:ascii="Times New Roman" w:hAnsi="Times New Roman" w:cs="Times New Roman"/>
-          <w:sz w:val="24"/>
-          <w:u w:color="4472C4" w:themeColor="accent1"/>
-        </w:rPr>
-      </w:pPr>
-      <w:r>
-        <w:rPr>
-          <w:rFonts w:ascii="Times New Roman" w:hAnsi="Times New Roman" w:cs="Times New Roman"/>
-          <w:sz w:val="24"/>
-          <w:u w:color="4472C4" w:themeColor="accent1"/>
-        </w:rPr>
-        <w:t xml:space="preserve">Menggunakan </w:t>
-      </w:r>
-      <w:r>
-        <w:rPr>
-          <w:rFonts w:ascii="Times New Roman" w:hAnsi="Times New Roman" w:cs="Times New Roman"/>
-          <w:i/>
-          <w:sz w:val="24"/>
-          <w:u w:color="4472C4" w:themeColor="accent1"/>
-        </w:rPr>
-        <w:t>syntax</w:t>
-      </w:r>
-      <w:r>
-        <w:rPr>
-          <w:rFonts w:ascii="Times New Roman" w:hAnsi="Times New Roman" w:cs="Times New Roman"/>
-          <w:sz w:val="24"/>
-          <w:u w:color="4472C4" w:themeColor="accent1"/>
-        </w:rPr>
-        <w:t xml:space="preserve"> numerik </w:t>
-      </w:r>
-      <w:r>
-        <w:rPr>
-          <w:rFonts w:ascii="Times New Roman" w:hAnsi="Times New Roman" w:cs="Times New Roman"/>
-          <w:i/>
-          <w:sz w:val="24"/>
-          <w:u w:color="4472C4" w:themeColor="accent1"/>
-        </w:rPr>
-        <w:t xml:space="preserve">Python </w:t>
-      </w:r>
-      <w:r>
-        <w:rPr>
-          <w:rFonts w:ascii="Times New Roman" w:hAnsi="Times New Roman" w:cs="Times New Roman"/>
-          <w:sz w:val="24"/>
-          <w:u w:color="4472C4" w:themeColor="accent1"/>
-        </w:rPr>
-        <w:t>3.</w:t>
-      </w:r>
-    </w:p>
-    <w:p>
-      <w:pPr>
-        <w:spacing w:before="120" w:after="120"/>
-        <w:rPr>
-          <w:rFonts w:ascii="Times New Roman" w:hAnsi="Times New Roman" w:cs="Times New Roman"/>
-          <w:b/>
-          <w:sz w:val="24"/>
-          <w:u w:val="single" w:color="4472C4" w:themeColor="accent1"/>
-        </w:rPr>
-      </w:pPr>
-      <w:r>
-        <w:rPr>
-          <w:rFonts w:ascii="Times New Roman" w:hAnsi="Times New Roman" w:cs="Times New Roman"/>
-          <w:b/>
-          <w:sz w:val="24"/>
-          <w:u w:val="single" w:color="4472C4" w:themeColor="accent1"/>
-        </w:rPr>
-        <w:t>Tugas Pendahuluan</w:t>
-      </w:r>
-      <w:r>
-        <w:rPr>
-          <w:rFonts w:ascii="Times New Roman" w:hAnsi="Times New Roman" w:cs="Times New Roman"/>
-          <w:b/>
-          <w:sz w:val="24"/>
-          <w:u w:val="single" w:color="4472C4" w:themeColor="accent1"/>
-        </w:rPr>
-        <w:t>:</w:t>
-      </w:r>
-    </w:p>
-    <w:p>
-      <w:pPr>
-        <w:pStyle w:val="ListParagraph"/>
-        <w:numPr>
-          <w:ilvl w:val="0"/>
-          <w:numId w:val="3"/>
-        </w:numPr>
-        <w:spacing w:before="120" w:after="120"/>
-        <w:ind w:left="720"/>
-        <w:rPr>
-          <w:rFonts w:ascii="Times New Roman" w:hAnsi="Times New Roman" w:cs="Times New Roman"/>
-          <w:sz w:val="24"/>
-          <w:u w:color="4472C4" w:themeColor="accent1"/>
-        </w:rPr>
-      </w:pPr>
-      <w:r>
-        <w:rPr>
-          <w:rFonts w:ascii="Times New Roman" w:hAnsi="Times New Roman" w:cs="Times New Roman"/>
-          <w:sz w:val="24"/>
-          <w:u w:color="4472C4" w:themeColor="accent1"/>
-        </w:rPr>
-        <w:t>Soal?</w:t>
-      </w:r>
-    </w:p>
-    <w:p>
-      <w:pPr>
-        <w:pStyle w:val="ListParagraph"/>
-        <w:spacing w:before="120" w:after="120"/>
-        <w:rPr>
-          <w:rFonts w:ascii="Times New Roman" w:hAnsi="Times New Roman" w:cs="Times New Roman"/>
-          <w:sz w:val="24"/>
-          <w:u w:color="4472C4" w:themeColor="accent1"/>
-        </w:rPr>
-      </w:pPr>
-      <w:r>
-        <w:rPr>
-          <w:rFonts w:ascii="Times New Roman" w:hAnsi="Times New Roman" w:cs="Times New Roman"/>
-          <w:sz w:val="24"/>
-          <w:u w:color="4472C4" w:themeColor="accent1"/>
-        </w:rPr>
-        <w:t>Jawaban.</w:t>
-      </w:r>
-    </w:p>
-    <w:p>
-      <w:pPr>
-        <w:pStyle w:val="ListParagraph"/>
-        <w:numPr>
-          <w:ilvl w:val="0"/>
-          <w:numId w:val="3"/>
-        </w:numPr>
-        <w:spacing w:before="120" w:after="120"/>
-        <w:ind w:left="720"/>
-        <w:rPr>
-          <w:rFonts w:ascii="Times New Roman" w:hAnsi="Times New Roman" w:cs="Times New Roman"/>
-          <w:sz w:val="24"/>
-          <w:u w:color="4472C4" w:themeColor="accent1"/>
-        </w:rPr>
-      </w:pPr>
-      <w:r>
-        <w:rPr>
-          <w:rFonts w:ascii="Times New Roman" w:hAnsi="Times New Roman" w:cs="Times New Roman"/>
-          <w:sz w:val="24"/>
-          <w:u w:color="4472C4" w:themeColor="accent1"/>
-        </w:rPr>
-        <w:t>…</w:t>
-      </w:r>
-    </w:p>
-    <w:p>
-      <w:pPr>
-        <w:rPr>
-          <w:rFonts w:ascii="Times New Roman" w:hAnsi="Times New Roman" w:cs="Times New Roman"/>
-          <w:sz w:val="24"/>
-          <w:u w:color="4472C4" w:themeColor="accent1"/>
-        </w:rPr>
-      </w:pPr>
+        <w:t>Memahami algoritma list dan dictionaries</w:t>
+      </w:r>
     </w:p>
     <w:p>
       <w:pPr>
@@ -997,22 +804,30 @@
         <w:ind w:left="720"/>
         <w:rPr>
           <w:rFonts w:ascii="Times New Roman" w:hAnsi="Times New Roman" w:cs="Times New Roman"/>
-          <w:sz w:val="24"/>
-          <w:u w:color="4472C4" w:themeColor="accent1"/>
-        </w:rPr>
-      </w:pPr>
-      <w:r>
-        <w:rPr>
-          <w:rFonts w:ascii="Times New Roman" w:hAnsi="Times New Roman" w:cs="Times New Roman"/>
-          <w:sz w:val="24"/>
-          <w:u w:color="4472C4" w:themeColor="accent1"/>
-        </w:rPr>
-        <w:t>Soal?</w:t>
+          <w:b/>
+          <w:bCs/>
+          <w:sz w:val="24"/>
+          <w:u w:color="4472C4" w:themeColor="accent1"/>
+        </w:rPr>
+      </w:pPr>
+      <w:r>
+        <w:rPr>
+          <w:rFonts w:ascii="Times New Roman" w:hAnsi="Times New Roman" w:cs="Times New Roman"/>
+          <w:b/>
+          <w:bCs/>
+          <w:sz w:val="24"/>
+          <w:u w:color="4472C4" w:themeColor="accent1"/>
+        </w:rPr>
+        <w:t>List</w:t>
       </w:r>
     </w:p>
     <w:p>
       <w:pPr>
         <w:pStyle w:val="ListParagraph"/>
+        <w:numPr>
+          <w:ilvl w:val="1"/>
+          <w:numId w:val="13"/>
+        </w:numPr>
         <w:spacing w:before="120" w:after="120"/>
         <w:rPr>
           <w:rFonts w:ascii="Times New Roman" w:hAnsi="Times New Roman" w:cs="Times New Roman"/>
@@ -1026,12 +841,83 @@
           <w:sz w:val="24"/>
           <w:u w:color="4472C4" w:themeColor="accent1"/>
         </w:rPr>
-        <w:t>Jawaban (sertakan screenshot hasil).</w:t>
+        <w:t>Berikan tampilan output dari perintah diatas!</w:t>
+      </w:r>
+      <w:r>
+        <w:rPr>
+          <w:rFonts w:ascii="Times New Roman" w:hAnsi="Times New Roman" w:cs="Times New Roman"/>
+          <w:sz w:val="24"/>
+          <w:u w:color="4472C4" w:themeColor="accent1"/>
+        </w:rPr>
+        <w:br/>
+        <w:t>Tampilan Output:</w:t>
+      </w:r>
+      <w:r>
+        <w:rPr>
+          <w:rFonts w:ascii="Times New Roman" w:hAnsi="Times New Roman" w:cs="Times New Roman"/>
+          <w:sz w:val="24"/>
+          <w:u w:color="4472C4" w:themeColor="accent1"/>
+        </w:rPr>
+        <w:br/>
+      </w:r>
+      <w:r>
+        <w:rPr>
+          <w:rFonts w:ascii="Times New Roman" w:hAnsi="Times New Roman" w:cs="Times New Roman"/>
+          <w:sz w:val="24"/>
+          <w:u w:color="4472C4" w:themeColor="accent1"/>
+        </w:rPr>
+        <w:drawing>
+          <wp:inline distT="0" distB="0" distL="0" distR="0" wp14:anchorId="0233A6FA" wp14:editId="75D58369">
+            <wp:extent cx="3007177" cy="647700"/>
+            <wp:effectExtent l="0" t="0" r="3175" b="0"/>
+            <wp:docPr id="2" name="Picture 2"/>
+            <wp:cNvGraphicFramePr>
+              <a:graphicFrameLocks xmlns:a="http://schemas.openxmlformats.org/drawingml/2006/main" noChangeAspect="1"/>
+            </wp:cNvGraphicFramePr>
+            <a:graphic xmlns:a="http://schemas.openxmlformats.org/drawingml/2006/main">
+              <a:graphicData uri="http://schemas.openxmlformats.org/drawingml/2006/picture">
+                <pic:pic xmlns:pic="http://schemas.openxmlformats.org/drawingml/2006/picture">
+                  <pic:nvPicPr>
+                    <pic:cNvPr id="1" name=""/>
+                    <pic:cNvPicPr/>
+                  </pic:nvPicPr>
+                  <pic:blipFill>
+                    <a:blip r:embed="rId9"/>
+                    <a:stretch>
+                      <a:fillRect/>
+                    </a:stretch>
+                  </pic:blipFill>
+                  <pic:spPr>
+                    <a:xfrm>
+                      <a:off x="0" y="0"/>
+                      <a:ext cx="3081176" cy="663638"/>
+                    </a:xfrm>
+                    <a:prstGeom prst="rect">
+                      <a:avLst/>
+                    </a:prstGeom>
+                  </pic:spPr>
+                </pic:pic>
+              </a:graphicData>
+            </a:graphic>
+          </wp:inline>
+        </w:drawing>
+      </w:r>
+      <w:r>
+        <w:rPr>
+          <w:rFonts w:ascii="Times New Roman" w:hAnsi="Times New Roman" w:cs="Times New Roman"/>
+          <w:sz w:val="24"/>
+          <w:u w:color="4472C4" w:themeColor="accent1"/>
+        </w:rPr>
+        <w:br/>
       </w:r>
     </w:p>
     <w:p>
       <w:pPr>
         <w:pStyle w:val="ListParagraph"/>
+        <w:numPr>
+          <w:ilvl w:val="1"/>
+          <w:numId w:val="13"/>
+        </w:numPr>
         <w:spacing w:before="120" w:after="120"/>
         <w:rPr>
           <w:rFonts w:ascii="Times New Roman" w:hAnsi="Times New Roman" w:cs="Times New Roman"/>
@@ -1045,7 +931,108 @@
           <w:sz w:val="24"/>
           <w:u w:color="4472C4" w:themeColor="accent1"/>
         </w:rPr>
-        <w:t>Hasil Analisa</w:t>
+        <w:t>Analisa hasil dari perintah diatas!</w:t>
+      </w:r>
+      <w:r>
+        <w:rPr>
+          <w:rFonts w:ascii="Times New Roman" w:hAnsi="Times New Roman" w:cs="Times New Roman"/>
+          <w:sz w:val="24"/>
+          <w:u w:color="4472C4" w:themeColor="accent1"/>
+        </w:rPr>
+        <w:br/>
+      </w:r>
+      <w:r>
+        <w:rPr>
+          <w:rFonts w:ascii="Times New Roman" w:hAnsi="Times New Roman" w:cs="Times New Roman"/>
+          <w:sz w:val="24"/>
+          <w:u w:color="4472C4" w:themeColor="accent1"/>
+        </w:rPr>
+        <w:drawing>
+          <wp:inline distT="0" distB="0" distL="0" distR="0" wp14:anchorId="45A0EF9C" wp14:editId="1DEC0143">
+            <wp:extent cx="5731510" cy="3086100"/>
+            <wp:effectExtent l="0" t="0" r="2540" b="0"/>
+            <wp:docPr id="5" name="Picture 5" descr="Text&#10;&#10;Description automatically generated"/>
+            <wp:cNvGraphicFramePr>
+              <a:graphicFrameLocks xmlns:a="http://schemas.openxmlformats.org/drawingml/2006/main" noChangeAspect="1"/>
+            </wp:cNvGraphicFramePr>
+            <a:graphic xmlns:a="http://schemas.openxmlformats.org/drawingml/2006/main">
+              <a:graphicData uri="http://schemas.openxmlformats.org/drawingml/2006/picture">
+                <pic:pic xmlns:pic="http://schemas.openxmlformats.org/drawingml/2006/picture">
+                  <pic:nvPicPr>
+                    <pic:cNvPr id="5" name="Picture 5" descr="Text&#10;&#10;Description automatically generated"/>
+                    <pic:cNvPicPr/>
+                  </pic:nvPicPr>
+                  <pic:blipFill>
+                    <a:blip r:embed="rId10"/>
+                    <a:stretch>
+                      <a:fillRect/>
+                    </a:stretch>
+                  </pic:blipFill>
+                  <pic:spPr>
+                    <a:xfrm>
+                      <a:off x="0" y="0"/>
+                      <a:ext cx="5731510" cy="3086100"/>
+                    </a:xfrm>
+                    <a:prstGeom prst="rect">
+                      <a:avLst/>
+                    </a:prstGeom>
+                  </pic:spPr>
+                </pic:pic>
+              </a:graphicData>
+            </a:graphic>
+          </wp:inline>
+        </w:drawing>
+      </w:r>
+      <w:r>
+        <w:rPr>
+          <w:rFonts w:ascii="Times New Roman" w:hAnsi="Times New Roman" w:cs="Times New Roman"/>
+          <w:sz w:val="24"/>
+          <w:u w:color="4472C4" w:themeColor="accent1"/>
+        </w:rPr>
+        <w:lastRenderedPageBreak/>
+        <w:drawing>
+          <wp:inline distT="0" distB="0" distL="0" distR="0" wp14:anchorId="7AB8B388" wp14:editId="398493C8">
+            <wp:extent cx="5731510" cy="1859280"/>
+            <wp:effectExtent l="0" t="0" r="2540" b="7620"/>
+            <wp:docPr id="6" name="Picture 6" descr="A screenshot of a computer&#10;&#10;Description automatically generated with medium confidence"/>
+            <wp:cNvGraphicFramePr>
+              <a:graphicFrameLocks xmlns:a="http://schemas.openxmlformats.org/drawingml/2006/main" noChangeAspect="1"/>
+            </wp:cNvGraphicFramePr>
+            <a:graphic xmlns:a="http://schemas.openxmlformats.org/drawingml/2006/main">
+              <a:graphicData uri="http://schemas.openxmlformats.org/drawingml/2006/picture">
+                <pic:pic xmlns:pic="http://schemas.openxmlformats.org/drawingml/2006/picture">
+                  <pic:nvPicPr>
+                    <pic:cNvPr id="6" name="Picture 6" descr="A screenshot of a computer&#10;&#10;Description automatically generated with medium confidence"/>
+                    <pic:cNvPicPr/>
+                  </pic:nvPicPr>
+                  <pic:blipFill>
+                    <a:blip r:embed="rId11"/>
+                    <a:stretch>
+                      <a:fillRect/>
+                    </a:stretch>
+                  </pic:blipFill>
+                  <pic:spPr>
+                    <a:xfrm>
+                      <a:off x="0" y="0"/>
+                      <a:ext cx="5731510" cy="1859280"/>
+                    </a:xfrm>
+                    <a:prstGeom prst="rect">
+                      <a:avLst/>
+                    </a:prstGeom>
+                  </pic:spPr>
+                </pic:pic>
+              </a:graphicData>
+            </a:graphic>
+          </wp:inline>
+        </w:drawing>
+      </w:r>
+      <w:r>
+        <w:rPr>
+          <w:rFonts w:ascii="Times New Roman" w:hAnsi="Times New Roman" w:cs="Times New Roman"/>
+          <w:sz w:val="24"/>
+          <w:u w:color="4472C4" w:themeColor="accent1"/>
+        </w:rPr>
+        <w:br/>
       </w:r>
     </w:p>
     <w:p>
@@ -1059,61 +1046,344 @@
         <w:ind w:left="720"/>
         <w:rPr>
           <w:rFonts w:ascii="Times New Roman" w:hAnsi="Times New Roman" w:cs="Times New Roman"/>
-          <w:sz w:val="24"/>
-          <w:u w:color="4472C4" w:themeColor="accent1"/>
-        </w:rPr>
-      </w:pPr>
-      <w:r>
-        <w:rPr>
-          <w:rFonts w:ascii="Times New Roman" w:hAnsi="Times New Roman" w:cs="Times New Roman"/>
-          <w:sz w:val="24"/>
-          <w:u w:color="4472C4" w:themeColor="accent1"/>
-        </w:rPr>
-        <w:t>…</w:t>
+          <w:b/>
+          <w:bCs/>
+          <w:sz w:val="24"/>
+          <w:u w:color="4472C4" w:themeColor="accent1"/>
+        </w:rPr>
+      </w:pPr>
+      <w:r>
+        <w:rPr>
+          <w:rFonts w:ascii="Times New Roman" w:hAnsi="Times New Roman" w:cs="Times New Roman"/>
+          <w:b/>
+          <w:bCs/>
+          <w:sz w:val="24"/>
+          <w:u w:color="4472C4" w:themeColor="accent1"/>
+        </w:rPr>
+        <w:t>List</w:t>
       </w:r>
     </w:p>
     <w:p>
       <w:pPr>
         <w:pStyle w:val="ListParagraph"/>
+        <w:numPr>
+          <w:ilvl w:val="1"/>
+          <w:numId w:val="13"/>
+        </w:numPr>
         <w:spacing w:before="120" w:after="120"/>
         <w:rPr>
-          <w:rFonts w:asciiTheme="majorHAnsi" w:hAnsiTheme="majorHAnsi" w:cstheme="majorHAnsi"/>
-          <w:sz w:val="24"/>
-          <w:u w:color="4472C4" w:themeColor="accent1"/>
-        </w:rPr>
-      </w:pPr>
+          <w:rFonts w:ascii="Times New Roman" w:hAnsi="Times New Roman" w:cs="Times New Roman"/>
+          <w:sz w:val="24"/>
+          <w:u w:color="4472C4" w:themeColor="accent1"/>
+        </w:rPr>
+      </w:pPr>
+      <w:r>
+        <w:rPr>
+          <w:rFonts w:ascii="Times New Roman" w:hAnsi="Times New Roman" w:cs="Times New Roman"/>
+          <w:sz w:val="24"/>
+          <w:u w:color="4472C4" w:themeColor="accent1"/>
+        </w:rPr>
+        <w:t>Gunakan variabel diatas dengan perintah berikut! Berikan output dan analisa!</w:t>
+      </w:r>
+      <w:r>
+        <w:rPr>
+          <w:rFonts w:ascii="Times New Roman" w:hAnsi="Times New Roman" w:cs="Times New Roman"/>
+          <w:sz w:val="24"/>
+          <w:u w:color="4472C4" w:themeColor="accent1"/>
+        </w:rPr>
+        <w:br/>
+        <w:t>Syntax:</w:t>
+      </w:r>
+      <w:r>
+        <w:rPr>
+          <w:rFonts w:ascii="Times New Roman" w:hAnsi="Times New Roman" w:cs="Times New Roman"/>
+          <w:sz w:val="24"/>
+          <w:u w:color="4472C4" w:themeColor="accent1"/>
+        </w:rPr>
+        <w:br/>
+      </w:r>
+      <w:r>
+        <w:rPr>
+          <w:rFonts w:ascii="Times New Roman" w:hAnsi="Times New Roman" w:cs="Times New Roman"/>
+          <w:sz w:val="24"/>
+          <w:u w:color="4472C4" w:themeColor="accent1"/>
+        </w:rPr>
+        <w:drawing>
+          <wp:inline distT="0" distB="0" distL="0" distR="0" wp14:anchorId="0CC7E860" wp14:editId="7BB9E249">
+            <wp:extent cx="5731510" cy="1009650"/>
+            <wp:effectExtent l="0" t="0" r="2540" b="0"/>
+            <wp:docPr id="7" name="Picture 7" descr="Graphical user interface, text&#10;&#10;Description automatically generated"/>
+            <wp:cNvGraphicFramePr>
+              <a:graphicFrameLocks xmlns:a="http://schemas.openxmlformats.org/drawingml/2006/main" noChangeAspect="1"/>
+            </wp:cNvGraphicFramePr>
+            <a:graphic xmlns:a="http://schemas.openxmlformats.org/drawingml/2006/main">
+              <a:graphicData uri="http://schemas.openxmlformats.org/drawingml/2006/picture">
+                <pic:pic xmlns:pic="http://schemas.openxmlformats.org/drawingml/2006/picture">
+                  <pic:nvPicPr>
+                    <pic:cNvPr id="7" name="Picture 7" descr="Graphical user interface, text&#10;&#10;Description automatically generated"/>
+                    <pic:cNvPicPr/>
+                  </pic:nvPicPr>
+                  <pic:blipFill>
+                    <a:blip r:embed="rId12"/>
+                    <a:stretch>
+                      <a:fillRect/>
+                    </a:stretch>
+                  </pic:blipFill>
+                  <pic:spPr>
+                    <a:xfrm>
+                      <a:off x="0" y="0"/>
+                      <a:ext cx="5731510" cy="1009650"/>
+                    </a:xfrm>
+                    <a:prstGeom prst="rect">
+                      <a:avLst/>
+                    </a:prstGeom>
+                  </pic:spPr>
+                </pic:pic>
+              </a:graphicData>
+            </a:graphic>
+          </wp:inline>
+        </w:drawing>
+      </w:r>
+      <w:r>
+        <w:rPr>
+          <w:rFonts w:ascii="Times New Roman" w:hAnsi="Times New Roman" w:cs="Times New Roman"/>
+          <w:sz w:val="24"/>
+          <w:u w:color="4472C4" w:themeColor="accent1"/>
+        </w:rPr>
+        <w:br/>
+      </w:r>
+      <w:r>
+        <w:rPr>
+          <w:rFonts w:ascii="Times New Roman" w:hAnsi="Times New Roman" w:cs="Times New Roman"/>
+          <w:sz w:val="24"/>
+          <w:u w:color="4472C4" w:themeColor="accent1"/>
+        </w:rPr>
+        <w:br/>
+        <w:t>Tampilan Output:</w:t>
+      </w:r>
+      <w:r>
+        <w:rPr>
+          <w:rFonts w:ascii="Times New Roman" w:hAnsi="Times New Roman" w:cs="Times New Roman"/>
+          <w:sz w:val="24"/>
+          <w:u w:color="4472C4" w:themeColor="accent1"/>
+        </w:rPr>
+        <w:br/>
+      </w:r>
+      <w:r>
+        <w:rPr>
+          <w:rFonts w:ascii="Times New Roman" w:hAnsi="Times New Roman" w:cs="Times New Roman"/>
+          <w:sz w:val="24"/>
+          <w:u w:color="4472C4" w:themeColor="accent1"/>
+        </w:rPr>
+        <w:drawing>
+          <wp:inline distT="0" distB="0" distL="0" distR="0" wp14:anchorId="0396A675" wp14:editId="457C7E84">
+            <wp:extent cx="1476581" cy="238158"/>
+            <wp:effectExtent l="0" t="0" r="9525" b="9525"/>
+            <wp:docPr id="11" name="Picture 11"/>
+            <wp:cNvGraphicFramePr>
+              <a:graphicFrameLocks xmlns:a="http://schemas.openxmlformats.org/drawingml/2006/main" noChangeAspect="1"/>
+            </wp:cNvGraphicFramePr>
+            <a:graphic xmlns:a="http://schemas.openxmlformats.org/drawingml/2006/main">
+              <a:graphicData uri="http://schemas.openxmlformats.org/drawingml/2006/picture">
+                <pic:pic xmlns:pic="http://schemas.openxmlformats.org/drawingml/2006/picture">
+                  <pic:nvPicPr>
+                    <pic:cNvPr id="1" name=""/>
+                    <pic:cNvPicPr/>
+                  </pic:nvPicPr>
+                  <pic:blipFill>
+                    <a:blip r:embed="rId13"/>
+                    <a:stretch>
+                      <a:fillRect/>
+                    </a:stretch>
+                  </pic:blipFill>
+                  <pic:spPr>
+                    <a:xfrm>
+                      <a:off x="0" y="0"/>
+                      <a:ext cx="1476581" cy="238158"/>
+                    </a:xfrm>
+                    <a:prstGeom prst="rect">
+                      <a:avLst/>
+                    </a:prstGeom>
+                  </pic:spPr>
+                </pic:pic>
+              </a:graphicData>
+            </a:graphic>
+          </wp:inline>
+        </w:drawing>
+      </w:r>
+      <w:r>
+        <w:rPr>
+          <w:rFonts w:ascii="Times New Roman" w:hAnsi="Times New Roman" w:cs="Times New Roman"/>
+          <w:sz w:val="24"/>
+          <w:u w:color="4472C4" w:themeColor="accent1"/>
+        </w:rPr>
+        <w:br/>
+      </w:r>
     </w:p>
     <w:p>
       <w:pPr>
+        <w:pStyle w:val="ListParagraph"/>
+        <w:numPr>
+          <w:ilvl w:val="1"/>
+          <w:numId w:val="13"/>
+        </w:numPr>
         <w:spacing w:before="120" w:after="120"/>
         <w:rPr>
           <w:rFonts w:ascii="Times New Roman" w:hAnsi="Times New Roman" w:cs="Times New Roman"/>
-          <w:b/>
-          <w:sz w:val="24"/>
-          <w:u w:val="single" w:color="4472C4" w:themeColor="accent1"/>
-        </w:rPr>
-      </w:pPr>
-      <w:r>
-        <w:rPr>
-          <w:rFonts w:ascii="Times New Roman" w:hAnsi="Times New Roman" w:cs="Times New Roman"/>
-          <w:b/>
-          <w:sz w:val="24"/>
-          <w:u w:val="single" w:color="4472C4" w:themeColor="accent1"/>
-        </w:rPr>
-        <w:t>Kesimpulan</w:t>
-      </w:r>
-      <w:r>
-        <w:rPr>
-          <w:rFonts w:ascii="Times New Roman" w:hAnsi="Times New Roman" w:cs="Times New Roman"/>
-          <w:b/>
-          <w:sz w:val="24"/>
-          <w:u w:val="single" w:color="4472C4" w:themeColor="accent1"/>
-        </w:rPr>
-        <w:t>:</w:t>
+          <w:sz w:val="24"/>
+          <w:u w:color="4472C4" w:themeColor="accent1"/>
+        </w:rPr>
+      </w:pPr>
+      <w:r>
+        <w:rPr>
+          <w:rFonts w:ascii="Times New Roman" w:hAnsi="Times New Roman" w:cs="Times New Roman"/>
+          <w:sz w:val="24"/>
+          <w:u w:color="4472C4" w:themeColor="accent1"/>
+        </w:rPr>
+        <w:t>Gunakan variabel diatas dengan perintah berikut! Berikan output dan analisa!</w:t>
+      </w:r>
+      <w:r>
+        <w:rPr>
+          <w:rFonts w:ascii="Times New Roman" w:hAnsi="Times New Roman" w:cs="Times New Roman"/>
+          <w:sz w:val="24"/>
+          <w:u w:color="4472C4" w:themeColor="accent1"/>
+        </w:rPr>
+        <w:br/>
+        <w:t>Syntax:</w:t>
+      </w:r>
+      <w:r>
+        <w:rPr>
+          <w:rFonts w:ascii="Times New Roman" w:hAnsi="Times New Roman" w:cs="Times New Roman"/>
+          <w:sz w:val="24"/>
+          <w:u w:color="4472C4" w:themeColor="accent1"/>
+        </w:rPr>
+        <w:br/>
+      </w:r>
+      <w:r>
+        <w:rPr>
+          <w:rFonts w:ascii="Times New Roman" w:hAnsi="Times New Roman" w:cs="Times New Roman"/>
+          <w:sz w:val="24"/>
+          <w:u w:color="4472C4" w:themeColor="accent1"/>
+        </w:rPr>
+        <w:drawing>
+          <wp:inline distT="0" distB="0" distL="0" distR="0" wp14:anchorId="5E084ADB" wp14:editId="4088FA5B">
+            <wp:extent cx="5731510" cy="1020445"/>
+            <wp:effectExtent l="0" t="0" r="2540" b="8255"/>
+            <wp:docPr id="9" name="Picture 9" descr="Graphical user interface, text&#10;&#10;Description automatically generated"/>
+            <wp:cNvGraphicFramePr>
+              <a:graphicFrameLocks xmlns:a="http://schemas.openxmlformats.org/drawingml/2006/main" noChangeAspect="1"/>
+            </wp:cNvGraphicFramePr>
+            <a:graphic xmlns:a="http://schemas.openxmlformats.org/drawingml/2006/main">
+              <a:graphicData uri="http://schemas.openxmlformats.org/drawingml/2006/picture">
+                <pic:pic xmlns:pic="http://schemas.openxmlformats.org/drawingml/2006/picture">
+                  <pic:nvPicPr>
+                    <pic:cNvPr id="9" name="Picture 9" descr="Graphical user interface, text&#10;&#10;Description automatically generated"/>
+                    <pic:cNvPicPr/>
+                  </pic:nvPicPr>
+                  <pic:blipFill>
+                    <a:blip r:embed="rId14"/>
+                    <a:stretch>
+                      <a:fillRect/>
+                    </a:stretch>
+                  </pic:blipFill>
+                  <pic:spPr>
+                    <a:xfrm>
+                      <a:off x="0" y="0"/>
+                      <a:ext cx="5731510" cy="1020445"/>
+                    </a:xfrm>
+                    <a:prstGeom prst="rect">
+                      <a:avLst/>
+                    </a:prstGeom>
+                  </pic:spPr>
+                </pic:pic>
+              </a:graphicData>
+            </a:graphic>
+          </wp:inline>
+        </w:drawing>
+      </w:r>
+      <w:r>
+        <w:rPr>
+          <w:rFonts w:ascii="Times New Roman" w:hAnsi="Times New Roman" w:cs="Times New Roman"/>
+          <w:sz w:val="24"/>
+          <w:u w:color="4472C4" w:themeColor="accent1"/>
+        </w:rPr>
+        <w:br/>
+      </w:r>
+      <w:r>
+        <w:rPr>
+          <w:rFonts w:ascii="Times New Roman" w:hAnsi="Times New Roman" w:cs="Times New Roman"/>
+          <w:sz w:val="24"/>
+          <w:u w:color="4472C4" w:themeColor="accent1"/>
+        </w:rPr>
+        <w:br/>
+        <w:t>Tampilan Output:</w:t>
+      </w:r>
+      <w:r>
+        <w:rPr>
+          <w:rFonts w:ascii="Times New Roman" w:hAnsi="Times New Roman" w:cs="Times New Roman"/>
+          <w:sz w:val="24"/>
+          <w:u w:color="4472C4" w:themeColor="accent1"/>
+        </w:rPr>
+        <w:br/>
+      </w:r>
+      <w:r>
+        <w:rPr>
+          <w:rFonts w:ascii="Times New Roman" w:hAnsi="Times New Roman" w:cs="Times New Roman"/>
+          <w:sz w:val="24"/>
+          <w:u w:color="4472C4" w:themeColor="accent1"/>
+        </w:rPr>
+        <w:drawing>
+          <wp:inline distT="0" distB="0" distL="0" distR="0" wp14:anchorId="7FC935E0" wp14:editId="6524DD5D">
+            <wp:extent cx="1714739" cy="219106"/>
+            <wp:effectExtent l="0" t="0" r="0" b="9525"/>
+            <wp:docPr id="13" name="Picture 13"/>
+            <wp:cNvGraphicFramePr>
+              <a:graphicFrameLocks xmlns:a="http://schemas.openxmlformats.org/drawingml/2006/main" noChangeAspect="1"/>
+            </wp:cNvGraphicFramePr>
+            <a:graphic xmlns:a="http://schemas.openxmlformats.org/drawingml/2006/main">
+              <a:graphicData uri="http://schemas.openxmlformats.org/drawingml/2006/picture">
+                <pic:pic xmlns:pic="http://schemas.openxmlformats.org/drawingml/2006/picture">
+                  <pic:nvPicPr>
+                    <pic:cNvPr id="1" name=""/>
+                    <pic:cNvPicPr/>
+                  </pic:nvPicPr>
+                  <pic:blipFill>
+                    <a:blip r:embed="rId15"/>
+                    <a:stretch>
+                      <a:fillRect/>
+                    </a:stretch>
+                  </pic:blipFill>
+                  <pic:spPr>
+                    <a:xfrm>
+                      <a:off x="0" y="0"/>
+                      <a:ext cx="1714739" cy="219106"/>
+                    </a:xfrm>
+                    <a:prstGeom prst="rect">
+                      <a:avLst/>
+                    </a:prstGeom>
+                  </pic:spPr>
+                </pic:pic>
+              </a:graphicData>
+            </a:graphic>
+          </wp:inline>
+        </w:drawing>
+      </w:r>
+      <w:r>
+        <w:rPr>
+          <w:rFonts w:ascii="Times New Roman" w:hAnsi="Times New Roman" w:cs="Times New Roman"/>
+          <w:sz w:val="24"/>
+          <w:u w:color="4472C4" w:themeColor="accent1"/>
+        </w:rPr>
+        <w:br/>
       </w:r>
     </w:p>
     <w:p>
       <w:pPr>
+        <w:pStyle w:val="ListParagraph"/>
+        <w:numPr>
+          <w:ilvl w:val="1"/>
+          <w:numId w:val="13"/>
+        </w:numPr>
         <w:spacing w:before="120" w:after="120"/>
         <w:rPr>
           <w:rFonts w:ascii="Times New Roman" w:hAnsi="Times New Roman" w:cs="Times New Roman"/>
@@ -1127,12 +1397,850 @@
           <w:sz w:val="24"/>
           <w:u w:color="4472C4" w:themeColor="accent1"/>
         </w:rPr>
-        <w:t>Kesimpulan dapat berupa paragraf atau dijelaskan per poin.</w:t>
+        <w:t>Jelaskan perintah pop() dan pop(0) pada variabel diatas!</w:t>
+      </w:r>
+      <w:r>
+        <w:rPr>
+          <w:rFonts w:ascii="Times New Roman" w:hAnsi="Times New Roman" w:cs="Times New Roman"/>
+          <w:sz w:val="24"/>
+          <w:u w:color="4472C4" w:themeColor="accent1"/>
+        </w:rPr>
+        <w:br/>
+      </w:r>
+      <w:r>
+        <w:rPr>
+          <w:rFonts w:ascii="Times New Roman" w:hAnsi="Times New Roman" w:cs="Times New Roman"/>
+          <w:sz w:val="24"/>
+          <w:u w:color="4472C4" w:themeColor="accent1"/>
+        </w:rPr>
+        <w:t>Perbedaan perintah pop(0) dan pop() adalah perintah pop(0) akan menghapus elemen pertama dari list, sedangkan perintah pop() akan menghapus elemen terakhir dari list. Perbedaan waktu eksekusi antara perintah pop(0) dan pop() adalah perintah pop(0) akan lebih lama karena perintah pop(0) harus menggeser elemen-elemen yang ada di list ke kiri. Sedangkan perintah pop() hanya menghapus elemen terakhir dari list.</w:t>
+      </w:r>
+      <w:r>
+        <w:rPr>
+          <w:rFonts w:ascii="Times New Roman" w:hAnsi="Times New Roman" w:cs="Times New Roman"/>
+          <w:sz w:val="24"/>
+          <w:u w:color="4472C4" w:themeColor="accent1"/>
+        </w:rPr>
+        <w:br/>
+      </w:r>
+    </w:p>
+    <w:p>
+      <w:pPr>
+        <w:pStyle w:val="ListParagraph"/>
+        <w:numPr>
+          <w:ilvl w:val="0"/>
+          <w:numId w:val="13"/>
+        </w:numPr>
+        <w:spacing w:before="120" w:after="120"/>
+        <w:ind w:left="720"/>
+        <w:rPr>
+          <w:rFonts w:ascii="Times New Roman" w:hAnsi="Times New Roman" w:cs="Times New Roman"/>
+          <w:b/>
+          <w:bCs/>
+          <w:sz w:val="24"/>
+          <w:u w:color="4472C4" w:themeColor="accent1"/>
+        </w:rPr>
+      </w:pPr>
+      <w:r>
+        <w:rPr>
+          <w:rFonts w:ascii="Times New Roman" w:hAnsi="Times New Roman" w:cs="Times New Roman"/>
+          <w:b/>
+          <w:bCs/>
+          <w:sz w:val="24"/>
+          <w:u w:color="4472C4" w:themeColor="accent1"/>
+        </w:rPr>
+        <w:lastRenderedPageBreak/>
+        <w:t>List</w:t>
+      </w:r>
+    </w:p>
+    <w:p>
+      <w:pPr>
+        <w:pStyle w:val="ListParagraph"/>
+        <w:numPr>
+          <w:ilvl w:val="1"/>
+          <w:numId w:val="13"/>
+        </w:numPr>
+        <w:spacing w:before="120" w:after="120"/>
+        <w:rPr>
+          <w:rFonts w:ascii="Times New Roman" w:hAnsi="Times New Roman" w:cs="Times New Roman"/>
+          <w:sz w:val="24"/>
+          <w:u w:color="4472C4" w:themeColor="accent1"/>
+        </w:rPr>
+      </w:pPr>
+      <w:r>
+        <w:rPr>
+          <w:rFonts w:ascii="Times New Roman" w:hAnsi="Times New Roman" w:cs="Times New Roman"/>
+          <w:sz w:val="24"/>
+          <w:u w:color="4472C4" w:themeColor="accent1"/>
+        </w:rPr>
+        <w:t>Berikan 20 hasil output dari perintah diatas!</w:t>
+      </w:r>
+      <w:r>
+        <w:rPr>
+          <w:rFonts w:ascii="Times New Roman" w:hAnsi="Times New Roman" w:cs="Times New Roman"/>
+          <w:sz w:val="24"/>
+          <w:u w:color="4472C4" w:themeColor="accent1"/>
+        </w:rPr>
+        <w:br/>
+        <w:t>Tampilan Output:</w:t>
+      </w:r>
+      <w:r>
+        <w:rPr>
+          <w:rFonts w:ascii="Times New Roman" w:hAnsi="Times New Roman" w:cs="Times New Roman"/>
+          <w:sz w:val="24"/>
+          <w:u w:color="4472C4" w:themeColor="accent1"/>
+        </w:rPr>
+        <w:br/>
+      </w:r>
+      <w:r>
+        <w:rPr>
+          <w:rFonts w:ascii="Times New Roman" w:hAnsi="Times New Roman" w:cs="Times New Roman"/>
+          <w:sz w:val="24"/>
+          <w:u w:color="4472C4" w:themeColor="accent1"/>
+        </w:rPr>
+        <w:drawing>
+          <wp:inline distT="0" distB="0" distL="0" distR="0" wp14:anchorId="68F6BBEA" wp14:editId="5C93F592">
+            <wp:extent cx="2553056" cy="4420217"/>
+            <wp:effectExtent l="0" t="0" r="0" b="0"/>
+            <wp:docPr id="15" name="Picture 15" descr="A picture containing calendar&#10;&#10;Description automatically generated"/>
+            <wp:cNvGraphicFramePr>
+              <a:graphicFrameLocks xmlns:a="http://schemas.openxmlformats.org/drawingml/2006/main" noChangeAspect="1"/>
+            </wp:cNvGraphicFramePr>
+            <a:graphic xmlns:a="http://schemas.openxmlformats.org/drawingml/2006/main">
+              <a:graphicData uri="http://schemas.openxmlformats.org/drawingml/2006/picture">
+                <pic:pic xmlns:pic="http://schemas.openxmlformats.org/drawingml/2006/picture">
+                  <pic:nvPicPr>
+                    <pic:cNvPr id="15" name="Picture 15" descr="A picture containing calendar&#10;&#10;Description automatically generated"/>
+                    <pic:cNvPicPr/>
+                  </pic:nvPicPr>
+                  <pic:blipFill>
+                    <a:blip r:embed="rId16"/>
+                    <a:stretch>
+                      <a:fillRect/>
+                    </a:stretch>
+                  </pic:blipFill>
+                  <pic:spPr>
+                    <a:xfrm>
+                      <a:off x="0" y="0"/>
+                      <a:ext cx="2553056" cy="4420217"/>
+                    </a:xfrm>
+                    <a:prstGeom prst="rect">
+                      <a:avLst/>
+                    </a:prstGeom>
+                  </pic:spPr>
+                </pic:pic>
+              </a:graphicData>
+            </a:graphic>
+          </wp:inline>
+        </w:drawing>
+      </w:r>
+      <w:r>
+        <w:rPr>
+          <w:rFonts w:ascii="Times New Roman" w:hAnsi="Times New Roman" w:cs="Times New Roman"/>
+          <w:sz w:val="24"/>
+          <w:u w:color="4472C4" w:themeColor="accent1"/>
+        </w:rPr>
+        <w:br/>
+      </w:r>
+    </w:p>
+    <w:p>
+      <w:pPr>
+        <w:pStyle w:val="ListParagraph"/>
+        <w:numPr>
+          <w:ilvl w:val="1"/>
+          <w:numId w:val="13"/>
+        </w:numPr>
+        <w:spacing w:before="120" w:after="120"/>
+        <w:rPr>
+          <w:rFonts w:ascii="Times New Roman" w:hAnsi="Times New Roman" w:cs="Times New Roman"/>
+          <w:sz w:val="24"/>
+          <w:u w:color="4472C4" w:themeColor="accent1"/>
+        </w:rPr>
+      </w:pPr>
+      <w:r>
+        <w:rPr>
+          <w:rFonts w:ascii="Times New Roman" w:hAnsi="Times New Roman" w:cs="Times New Roman"/>
+          <w:sz w:val="24"/>
+          <w:u w:color="4472C4" w:themeColor="accent1"/>
+        </w:rPr>
+        <w:lastRenderedPageBreak/>
+        <w:t>Buatlah grafik dari kedua hasil variabel diatas ( pop(0) &amp; pop() )!</w:t>
+      </w:r>
+      <w:r>
+        <w:rPr>
+          <w:rFonts w:ascii="Times New Roman" w:hAnsi="Times New Roman" w:cs="Times New Roman"/>
+          <w:sz w:val="24"/>
+          <w:u w:color="4472C4" w:themeColor="accent1"/>
+        </w:rPr>
+        <w:br/>
+      </w:r>
+      <w:r>
+        <w:rPr>
+          <w:rFonts w:ascii="Times New Roman" w:hAnsi="Times New Roman" w:cs="Times New Roman"/>
+          <w:noProof/>
+          <w:sz w:val="24"/>
+          <w:u w:color="4472C4" w:themeColor="accent1"/>
+        </w:rPr>
+        <w:drawing>
+          <wp:inline distT="0" distB="0" distL="0" distR="0" wp14:anchorId="2568EFDD" wp14:editId="054CCD49">
+            <wp:extent cx="5153025" cy="2933700"/>
+            <wp:effectExtent l="0" t="0" r="9525" b="0"/>
+            <wp:docPr id="16" name="Chart 16"/>
+            <wp:cNvGraphicFramePr/>
+            <a:graphic xmlns:a="http://schemas.openxmlformats.org/drawingml/2006/main">
+              <a:graphicData uri="http://schemas.openxmlformats.org/drawingml/2006/chart">
+                <c:chart xmlns:c="http://schemas.openxmlformats.org/drawingml/2006/chart" xmlns:r="http://schemas.openxmlformats.org/officeDocument/2006/relationships" r:id="rId17"/>
+              </a:graphicData>
+            </a:graphic>
+          </wp:inline>
+        </w:drawing>
+      </w:r>
+      <w:r>
+        <w:rPr>
+          <w:rFonts w:ascii="Times New Roman" w:hAnsi="Times New Roman" w:cs="Times New Roman"/>
+          <w:sz w:val="24"/>
+          <w:u w:color="4472C4" w:themeColor="accent1"/>
+        </w:rPr>
+        <w:br/>
+      </w:r>
+    </w:p>
+    <w:p>
+      <w:pPr>
+        <w:pStyle w:val="ListParagraph"/>
+        <w:numPr>
+          <w:ilvl w:val="1"/>
+          <w:numId w:val="13"/>
+        </w:numPr>
+        <w:spacing w:before="120" w:after="120"/>
+        <w:rPr>
+          <w:rFonts w:ascii="Times New Roman" w:hAnsi="Times New Roman" w:cs="Times New Roman"/>
+          <w:sz w:val="24"/>
+          <w:u w:color="4472C4" w:themeColor="accent1"/>
+        </w:rPr>
+      </w:pPr>
+      <w:r>
+        <w:rPr>
+          <w:rFonts w:ascii="Times New Roman" w:hAnsi="Times New Roman" w:cs="Times New Roman"/>
+          <w:sz w:val="24"/>
+          <w:u w:color="4472C4" w:themeColor="accent1"/>
+        </w:rPr>
+        <w:t>Berikan analisa dan tentukan notasi BigO-nya!</w:t>
+      </w:r>
+      <w:r>
+        <w:rPr>
+          <w:rFonts w:ascii="Times New Roman" w:hAnsi="Times New Roman" w:cs="Times New Roman"/>
+          <w:sz w:val="24"/>
+          <w:u w:color="4472C4" w:themeColor="accent1"/>
+        </w:rPr>
+        <w:br/>
+        <w:t>Syntax:</w:t>
+      </w:r>
+      <w:r>
+        <w:rPr>
+          <w:rFonts w:ascii="Times New Roman" w:hAnsi="Times New Roman" w:cs="Times New Roman"/>
+          <w:sz w:val="24"/>
+          <w:u w:color="4472C4" w:themeColor="accent1"/>
+        </w:rPr>
+        <w:br/>
+      </w:r>
+      <w:r>
+        <w:rPr>
+          <w:rFonts w:ascii="Times New Roman" w:hAnsi="Times New Roman" w:cs="Times New Roman"/>
+          <w:sz w:val="24"/>
+          <w:u w:color="4472C4" w:themeColor="accent1"/>
+        </w:rPr>
+        <w:drawing>
+          <wp:inline distT="0" distB="0" distL="0" distR="0" wp14:anchorId="32A36488" wp14:editId="52046FDA">
+            <wp:extent cx="5662869" cy="1571625"/>
+            <wp:effectExtent l="0" t="0" r="0" b="0"/>
+            <wp:docPr id="14" name="Picture 14"/>
+            <wp:cNvGraphicFramePr>
+              <a:graphicFrameLocks xmlns:a="http://schemas.openxmlformats.org/drawingml/2006/main" noChangeAspect="1"/>
+            </wp:cNvGraphicFramePr>
+            <a:graphic xmlns:a="http://schemas.openxmlformats.org/drawingml/2006/main">
+              <a:graphicData uri="http://schemas.openxmlformats.org/drawingml/2006/picture">
+                <pic:pic xmlns:pic="http://schemas.openxmlformats.org/drawingml/2006/picture">
+                  <pic:nvPicPr>
+                    <pic:cNvPr id="1" name=""/>
+                    <pic:cNvPicPr/>
+                  </pic:nvPicPr>
+                  <pic:blipFill>
+                    <a:blip r:embed="rId18"/>
+                    <a:stretch>
+                      <a:fillRect/>
+                    </a:stretch>
+                  </pic:blipFill>
+                  <pic:spPr>
+                    <a:xfrm>
+                      <a:off x="0" y="0"/>
+                      <a:ext cx="5679319" cy="1576190"/>
+                    </a:xfrm>
+                    <a:prstGeom prst="rect">
+                      <a:avLst/>
+                    </a:prstGeom>
+                  </pic:spPr>
+                </pic:pic>
+              </a:graphicData>
+            </a:graphic>
+          </wp:inline>
+        </w:drawing>
+      </w:r>
+      <w:r>
+        <w:rPr>
+          <w:rFonts w:ascii="Times New Roman" w:hAnsi="Times New Roman" w:cs="Times New Roman"/>
+          <w:sz w:val="24"/>
+          <w:u w:color="4472C4" w:themeColor="accent1"/>
+        </w:rPr>
+        <w:br/>
+      </w:r>
+      <w:r>
+        <w:rPr>
+          <w:rFonts w:ascii="Times New Roman" w:hAnsi="Times New Roman" w:cs="Times New Roman"/>
+          <w:sz w:val="24"/>
+          <w:u w:color="4472C4" w:themeColor="accent1"/>
+        </w:rPr>
+        <w:t>Notasi Big-O dari fungsi pop(0) adalah O(n) dan fungsi pop() adalah O(1).</w:t>
+      </w:r>
+      <w:r>
+        <w:rPr>
+          <w:rFonts w:ascii="Times New Roman" w:hAnsi="Times New Roman" w:cs="Times New Roman"/>
+          <w:sz w:val="24"/>
+          <w:u w:color="4472C4" w:themeColor="accent1"/>
+        </w:rPr>
+        <w:br/>
+      </w:r>
+    </w:p>
+    <w:p>
+      <w:pPr>
+        <w:pStyle w:val="ListParagraph"/>
+        <w:numPr>
+          <w:ilvl w:val="0"/>
+          <w:numId w:val="13"/>
+        </w:numPr>
+        <w:spacing w:before="120" w:after="120"/>
+        <w:ind w:left="720"/>
+        <w:rPr>
+          <w:rFonts w:ascii="Times New Roman" w:hAnsi="Times New Roman" w:cs="Times New Roman"/>
+          <w:b/>
+          <w:bCs/>
+          <w:sz w:val="24"/>
+          <w:u w:color="4472C4" w:themeColor="accent1"/>
+        </w:rPr>
+      </w:pPr>
+      <w:r>
+        <w:rPr>
+          <w:rFonts w:ascii="Times New Roman" w:hAnsi="Times New Roman" w:cs="Times New Roman"/>
+          <w:b/>
+          <w:bCs/>
+          <w:sz w:val="24"/>
+          <w:u w:color="4472C4" w:themeColor="accent1"/>
+        </w:rPr>
+        <w:t>Dictionaries</w:t>
+      </w:r>
+    </w:p>
+    <w:p>
+      <w:pPr>
+        <w:pStyle w:val="ListParagraph"/>
+        <w:numPr>
+          <w:ilvl w:val="1"/>
+          <w:numId w:val="13"/>
+        </w:numPr>
+        <w:spacing w:before="120" w:after="120"/>
+        <w:rPr>
+          <w:rFonts w:ascii="Times New Roman" w:hAnsi="Times New Roman" w:cs="Times New Roman"/>
+          <w:sz w:val="24"/>
+          <w:u w:color="4472C4" w:themeColor="accent1"/>
+        </w:rPr>
+      </w:pPr>
+      <w:r>
+        <w:rPr>
+          <w:rFonts w:ascii="Times New Roman" w:hAnsi="Times New Roman" w:cs="Times New Roman"/>
+          <w:sz w:val="24"/>
+          <w:u w:color="4472C4" w:themeColor="accent1"/>
+        </w:rPr>
+        <w:t>Jelaskan perintah diatas perbaris!</w:t>
+      </w:r>
+      <w:r>
+        <w:rPr>
+          <w:rFonts w:ascii="Times New Roman" w:hAnsi="Times New Roman" w:cs="Times New Roman"/>
+          <w:sz w:val="24"/>
+          <w:u w:color="4472C4" w:themeColor="accent1"/>
+        </w:rPr>
+        <w:br/>
+        <w:t>Syntax:</w:t>
+      </w:r>
+      <w:r>
+        <w:rPr>
+          <w:rFonts w:ascii="Times New Roman" w:hAnsi="Times New Roman" w:cs="Times New Roman"/>
+          <w:sz w:val="24"/>
+          <w:u w:color="4472C4" w:themeColor="accent1"/>
+        </w:rPr>
+        <w:br/>
+      </w:r>
+      <w:r>
+        <w:rPr>
+          <w:rFonts w:ascii="Times New Roman" w:hAnsi="Times New Roman" w:cs="Times New Roman"/>
+          <w:sz w:val="24"/>
+          <w:u w:color="4472C4" w:themeColor="accent1"/>
+        </w:rPr>
+        <w:drawing>
+          <wp:inline distT="0" distB="0" distL="0" distR="0" wp14:anchorId="1F6D8EE6" wp14:editId="5D1229DD">
+            <wp:extent cx="5622502" cy="1866900"/>
+            <wp:effectExtent l="0" t="0" r="0" b="0"/>
+            <wp:docPr id="17" name="Picture 17"/>
+            <wp:cNvGraphicFramePr>
+              <a:graphicFrameLocks xmlns:a="http://schemas.openxmlformats.org/drawingml/2006/main" noChangeAspect="1"/>
+            </wp:cNvGraphicFramePr>
+            <a:graphic xmlns:a="http://schemas.openxmlformats.org/drawingml/2006/main">
+              <a:graphicData uri="http://schemas.openxmlformats.org/drawingml/2006/picture">
+                <pic:pic xmlns:pic="http://schemas.openxmlformats.org/drawingml/2006/picture">
+                  <pic:nvPicPr>
+                    <pic:cNvPr id="1" name=""/>
+                    <pic:cNvPicPr/>
+                  </pic:nvPicPr>
+                  <pic:blipFill>
+                    <a:blip r:embed="rId19"/>
+                    <a:stretch>
+                      <a:fillRect/>
+                    </a:stretch>
+                  </pic:blipFill>
+                  <pic:spPr>
+                    <a:xfrm>
+                      <a:off x="0" y="0"/>
+                      <a:ext cx="5628271" cy="1868816"/>
+                    </a:xfrm>
+                    <a:prstGeom prst="rect">
+                      <a:avLst/>
+                    </a:prstGeom>
+                  </pic:spPr>
+                </pic:pic>
+              </a:graphicData>
+            </a:graphic>
+          </wp:inline>
+        </w:drawing>
+      </w:r>
+      <w:r>
+        <w:rPr>
+          <w:rFonts w:ascii="Times New Roman" w:hAnsi="Times New Roman" w:cs="Times New Roman"/>
+          <w:sz w:val="24"/>
+          <w:u w:color="4472C4" w:themeColor="accent1"/>
+        </w:rPr>
+        <w:br/>
+      </w:r>
+    </w:p>
+    <w:p>
+      <w:pPr>
+        <w:pStyle w:val="ListParagraph"/>
+        <w:numPr>
+          <w:ilvl w:val="1"/>
+          <w:numId w:val="13"/>
+        </w:numPr>
+        <w:spacing w:before="120" w:after="120"/>
+        <w:rPr>
+          <w:rFonts w:ascii="Times New Roman" w:hAnsi="Times New Roman" w:cs="Times New Roman"/>
+          <w:sz w:val="24"/>
+          <w:u w:color="4472C4" w:themeColor="accent1"/>
+        </w:rPr>
+      </w:pPr>
+      <w:r>
+        <w:rPr>
+          <w:rFonts w:ascii="Times New Roman" w:hAnsi="Times New Roman" w:cs="Times New Roman"/>
+          <w:sz w:val="24"/>
+          <w:u w:color="4472C4" w:themeColor="accent1"/>
+        </w:rPr>
+        <w:lastRenderedPageBreak/>
+        <w:t>Berikan hasil output dari perintah diatas!</w:t>
+      </w:r>
+      <w:r>
+        <w:rPr>
+          <w:rFonts w:ascii="Times New Roman" w:hAnsi="Times New Roman" w:cs="Times New Roman"/>
+          <w:sz w:val="24"/>
+          <w:u w:color="4472C4" w:themeColor="accent1"/>
+        </w:rPr>
+        <w:br/>
+        <w:t>Tampilan Output:</w:t>
+      </w:r>
+      <w:r>
+        <w:rPr>
+          <w:rFonts w:ascii="Times New Roman" w:hAnsi="Times New Roman" w:cs="Times New Roman"/>
+          <w:sz w:val="24"/>
+          <w:u w:color="4472C4" w:themeColor="accent1"/>
+        </w:rPr>
+        <w:br/>
+      </w:r>
+      <w:r>
+        <w:rPr>
+          <w:rFonts w:ascii="Times New Roman" w:hAnsi="Times New Roman" w:cs="Times New Roman"/>
+          <w:sz w:val="24"/>
+          <w:u w:color="4472C4" w:themeColor="accent1"/>
+        </w:rPr>
+        <w:drawing>
+          <wp:inline distT="0" distB="0" distL="0" distR="0" wp14:anchorId="2E23097B" wp14:editId="112F7360">
+            <wp:extent cx="2438740" cy="5287113"/>
+            <wp:effectExtent l="0" t="0" r="0" b="8890"/>
+            <wp:docPr id="18" name="Picture 18"/>
+            <wp:cNvGraphicFramePr>
+              <a:graphicFrameLocks xmlns:a="http://schemas.openxmlformats.org/drawingml/2006/main" noChangeAspect="1"/>
+            </wp:cNvGraphicFramePr>
+            <a:graphic xmlns:a="http://schemas.openxmlformats.org/drawingml/2006/main">
+              <a:graphicData uri="http://schemas.openxmlformats.org/drawingml/2006/picture">
+                <pic:pic xmlns:pic="http://schemas.openxmlformats.org/drawingml/2006/picture">
+                  <pic:nvPicPr>
+                    <pic:cNvPr id="1" name=""/>
+                    <pic:cNvPicPr/>
+                  </pic:nvPicPr>
+                  <pic:blipFill>
+                    <a:blip r:embed="rId20"/>
+                    <a:stretch>
+                      <a:fillRect/>
+                    </a:stretch>
+                  </pic:blipFill>
+                  <pic:spPr>
+                    <a:xfrm>
+                      <a:off x="0" y="0"/>
+                      <a:ext cx="2438740" cy="5287113"/>
+                    </a:xfrm>
+                    <a:prstGeom prst="rect">
+                      <a:avLst/>
+                    </a:prstGeom>
+                  </pic:spPr>
+                </pic:pic>
+              </a:graphicData>
+            </a:graphic>
+          </wp:inline>
+        </w:drawing>
+      </w:r>
+      <w:r>
+        <w:rPr>
+          <w:rFonts w:ascii="Times New Roman" w:hAnsi="Times New Roman" w:cs="Times New Roman"/>
+          <w:sz w:val="24"/>
+          <w:u w:color="4472C4" w:themeColor="accent1"/>
+        </w:rPr>
+        <w:br/>
+      </w:r>
+    </w:p>
+    <w:p>
+      <w:pPr>
+        <w:pStyle w:val="ListParagraph"/>
+        <w:numPr>
+          <w:ilvl w:val="1"/>
+          <w:numId w:val="13"/>
+        </w:numPr>
+        <w:spacing w:before="120" w:after="120"/>
+        <w:rPr>
+          <w:rFonts w:ascii="Times New Roman" w:hAnsi="Times New Roman" w:cs="Times New Roman"/>
+          <w:sz w:val="24"/>
+          <w:u w:color="4472C4" w:themeColor="accent1"/>
+        </w:rPr>
+      </w:pPr>
+      <w:r>
+        <w:rPr>
+          <w:rFonts w:ascii="Times New Roman" w:hAnsi="Times New Roman" w:cs="Times New Roman"/>
+          <w:sz w:val="24"/>
+          <w:u w:color="4472C4" w:themeColor="accent1"/>
+        </w:rPr>
+        <w:lastRenderedPageBreak/>
+        <w:t>Buatlah grafik dari kedua hasil variabel diatas ( 1st_time &amp; d_time )!</w:t>
+      </w:r>
+      <w:r>
+        <w:rPr>
+          <w:rFonts w:ascii="Times New Roman" w:hAnsi="Times New Roman" w:cs="Times New Roman"/>
+          <w:sz w:val="24"/>
+          <w:u w:color="4472C4" w:themeColor="accent1"/>
+        </w:rPr>
+        <w:br/>
+      </w:r>
+      <w:r>
+        <w:rPr>
+          <w:rFonts w:ascii="Times New Roman" w:hAnsi="Times New Roman" w:cs="Times New Roman"/>
+          <w:noProof/>
+          <w:sz w:val="24"/>
+          <w:u w:color="4472C4" w:themeColor="accent1"/>
+        </w:rPr>
+        <w:drawing>
+          <wp:inline distT="0" distB="0" distL="0" distR="0" wp14:anchorId="2795AC44" wp14:editId="55264DD4">
+            <wp:extent cx="5486400" cy="3200400"/>
+            <wp:effectExtent l="0" t="0" r="0" b="0"/>
+            <wp:docPr id="19" name="Chart 19"/>
+            <wp:cNvGraphicFramePr/>
+            <a:graphic xmlns:a="http://schemas.openxmlformats.org/drawingml/2006/main">
+              <a:graphicData uri="http://schemas.openxmlformats.org/drawingml/2006/chart">
+                <c:chart xmlns:c="http://schemas.openxmlformats.org/drawingml/2006/chart" xmlns:r="http://schemas.openxmlformats.org/officeDocument/2006/relationships" r:id="rId21"/>
+              </a:graphicData>
+            </a:graphic>
+          </wp:inline>
+        </w:drawing>
+      </w:r>
+      <w:r>
+        <w:rPr>
+          <w:rFonts w:ascii="Times New Roman" w:hAnsi="Times New Roman" w:cs="Times New Roman"/>
+          <w:sz w:val="24"/>
+          <w:u w:color="4472C4" w:themeColor="accent1"/>
+        </w:rPr>
+        <w:br/>
+      </w:r>
+    </w:p>
+    <w:p>
+      <w:pPr>
+        <w:pStyle w:val="ListParagraph"/>
+        <w:numPr>
+          <w:ilvl w:val="1"/>
+          <w:numId w:val="13"/>
+        </w:numPr>
+        <w:spacing w:before="120" w:after="120"/>
+        <w:rPr>
+          <w:rFonts w:ascii="Times New Roman" w:hAnsi="Times New Roman" w:cs="Times New Roman"/>
+          <w:sz w:val="24"/>
+          <w:u w:color="4472C4" w:themeColor="accent1"/>
+        </w:rPr>
+      </w:pPr>
+      <w:r>
+        <w:rPr>
+          <w:rFonts w:ascii="Times New Roman" w:hAnsi="Times New Roman" w:cs="Times New Roman"/>
+          <w:sz w:val="24"/>
+          <w:u w:color="4472C4" w:themeColor="accent1"/>
+        </w:rPr>
+        <w:t>Berikan analisa dan tentukan notasi BigO-nya!</w:t>
+      </w:r>
+      <w:r>
+        <w:rPr>
+          <w:rFonts w:ascii="Times New Roman" w:hAnsi="Times New Roman" w:cs="Times New Roman"/>
+          <w:sz w:val="24"/>
+          <w:u w:color="4472C4" w:themeColor="accent1"/>
+        </w:rPr>
+        <w:br/>
+      </w:r>
+      <w:r>
+        <w:rPr>
+          <w:rFonts w:ascii="Times New Roman" w:hAnsi="Times New Roman" w:cs="Times New Roman"/>
+          <w:sz w:val="24"/>
+          <w:u w:color="4472C4" w:themeColor="accent1"/>
+        </w:rPr>
+        <w:t>Program tersebut mengukur waktu eksekusi untuk mencari apakah sebuah angka acak tertentu ada di dalam list atau dictionary. Program tersebut memiliki notasi Big O O(n) karena waktu eksekusinya bergantung pada jumlah elemen dalam list atau dictionary yang diperiksa. Perulangan dilakukan sebanyak 500.000 kali dengan interval 20.00. Pada setiap perulangan, program membuat sebuah objek Timer yang memanggil fungsi random.randrange() dengan parameter i.</w:t>
+      </w:r>
+      <w:r>
+        <w:rPr>
+          <w:rFonts w:ascii="Times New Roman" w:hAnsi="Times New Roman" w:cs="Times New Roman"/>
+          <w:sz w:val="24"/>
+          <w:u w:color="4472C4" w:themeColor="accent1"/>
+        </w:rPr>
+        <w:br/>
+      </w:r>
+      <w:r>
+        <w:rPr>
+          <w:rFonts w:ascii="Times New Roman" w:hAnsi="Times New Roman" w:cs="Times New Roman"/>
+          <w:sz w:val="24"/>
+          <w:u w:color="4472C4" w:themeColor="accent1"/>
+        </w:rPr>
+        <w:br/>
+      </w:r>
+      <w:r>
+        <w:rPr>
+          <w:rFonts w:ascii="Times New Roman" w:hAnsi="Times New Roman" w:cs="Times New Roman"/>
+          <w:sz w:val="24"/>
+          <w:u w:color="4472C4" w:themeColor="accent1"/>
+        </w:rPr>
+        <w:t xml:space="preserve">Kemudian program membuat sebuah list dengan range i dan memeriksa apakah angka acak yang dihasilkan ada di dalam list tersebut menggunakan fungsi in. Setelah itu, program membuat sebuah dictionary dengan range i dan melakukan pemeriksaan yang sama dengan fungsi in. Dua hasil waktu eksekusi tersebut </w:t>
+      </w:r>
+      <w:r>
+        <w:rPr>
+          <w:rFonts w:ascii="Times New Roman" w:hAnsi="Times New Roman" w:cs="Times New Roman"/>
+          <w:sz w:val="24"/>
+          <w:u w:color="4472C4" w:themeColor="accent1"/>
+        </w:rPr>
+        <w:t>ditampilkan di console</w:t>
+      </w:r>
+      <w:r>
+        <w:rPr>
+          <w:rFonts w:ascii="Times New Roman" w:hAnsi="Times New Roman" w:cs="Times New Roman"/>
+          <w:sz w:val="24"/>
+          <w:u w:color="4472C4" w:themeColor="accent1"/>
+        </w:rPr>
+        <w:t>.</w:t>
+      </w:r>
+      <w:r>
+        <w:rPr>
+          <w:rFonts w:ascii="Times New Roman" w:hAnsi="Times New Roman" w:cs="Times New Roman"/>
+          <w:sz w:val="24"/>
+          <w:u w:color="4472C4" w:themeColor="accent1"/>
+        </w:rPr>
+        <w:br/>
+      </w:r>
+      <w:r>
+        <w:rPr>
+          <w:rFonts w:ascii="Times New Roman" w:hAnsi="Times New Roman" w:cs="Times New Roman"/>
+          <w:sz w:val="24"/>
+          <w:u w:color="4472C4" w:themeColor="accent1"/>
+        </w:rPr>
+        <w:br/>
+      </w:r>
+      <w:r>
+        <w:rPr>
+          <w:rFonts w:ascii="Times New Roman" w:hAnsi="Times New Roman" w:cs="Times New Roman"/>
+          <w:sz w:val="24"/>
+          <w:u w:color="4472C4" w:themeColor="accent1"/>
+        </w:rPr>
+        <w:t>Dengan kata lain, program ini mengukur waktu eksekusi untuk operasi pencarian dalam list dan dictionary yang berukuran n elemen. Waktu eksekusi tersebut kemudian digunakan untuk mengamati bagaimana waktu eksekusi tumbuh seiring dengan peningkatan ukuran list atau dictionary, sehingga dapat memberikan gambaran tentang kompleksitas waktu algoritma pencarian yang digunakan.</w:t>
+      </w:r>
+    </w:p>
+    <w:p>
+      <w:pPr>
+        <w:pStyle w:val="ListParagraph"/>
+        <w:spacing w:before="120" w:after="120"/>
+        <w:rPr>
+          <w:rFonts w:asciiTheme="majorHAnsi" w:hAnsiTheme="majorHAnsi" w:cstheme="majorHAnsi"/>
+          <w:sz w:val="24"/>
+          <w:u w:color="4472C4" w:themeColor="accent1"/>
+        </w:rPr>
+      </w:pPr>
+    </w:p>
+    <w:p>
+      <w:pPr>
+        <w:spacing w:before="120" w:after="120"/>
+        <w:rPr>
+          <w:rFonts w:ascii="Times New Roman" w:hAnsi="Times New Roman" w:cs="Times New Roman"/>
+          <w:b/>
+          <w:sz w:val="24"/>
+          <w:u w:val="single" w:color="4472C4" w:themeColor="accent1"/>
+        </w:rPr>
+      </w:pPr>
+      <w:r>
+        <w:rPr>
+          <w:rFonts w:ascii="Times New Roman" w:hAnsi="Times New Roman" w:cs="Times New Roman"/>
+          <w:b/>
+          <w:sz w:val="24"/>
+          <w:u w:val="single" w:color="4472C4" w:themeColor="accent1"/>
+        </w:rPr>
+        <w:t>Kesimpulan</w:t>
+      </w:r>
+      <w:r>
+        <w:rPr>
+          <w:rFonts w:ascii="Times New Roman" w:hAnsi="Times New Roman" w:cs="Times New Roman"/>
+          <w:b/>
+          <w:sz w:val="24"/>
+          <w:u w:val="single" w:color="4472C4" w:themeColor="accent1"/>
+        </w:rPr>
+        <w:t>:</w:t>
+      </w:r>
+    </w:p>
+    <w:p>
+      <w:pPr>
+        <w:spacing w:before="120" w:after="120"/>
+        <w:rPr>
+          <w:rFonts w:ascii="Times New Roman" w:hAnsi="Times New Roman" w:cs="Times New Roman"/>
+          <w:sz w:val="24"/>
+          <w:u w:color="4472C4" w:themeColor="accent1"/>
+        </w:rPr>
+      </w:pPr>
+      <w:r>
+        <w:rPr>
+          <w:rFonts w:ascii="Times New Roman" w:hAnsi="Times New Roman" w:cs="Times New Roman"/>
+          <w:sz w:val="24"/>
+          <w:u w:color="4472C4" w:themeColor="accent1"/>
+        </w:rPr>
+        <w:t>Pada praktikum kali ini kita</w:t>
+      </w:r>
+      <w:r>
+        <w:rPr>
+          <w:rFonts w:ascii="Times New Roman" w:hAnsi="Times New Roman" w:cs="Times New Roman"/>
+          <w:sz w:val="24"/>
+          <w:u w:color="4472C4" w:themeColor="accent1"/>
+        </w:rPr>
+        <w:t xml:space="preserve"> menguji kecepatan tiga cara berbeda untuk membuat sebuah list berisi angka dari 0 sampai 999: dengan menggabungkan list, dengan append, dan dengan </w:t>
+      </w:r>
+      <w:r>
+        <w:rPr>
+          <w:rFonts w:ascii="Times New Roman" w:hAnsi="Times New Roman" w:cs="Times New Roman"/>
+          <w:sz w:val="24"/>
+          <w:u w:color="4472C4" w:themeColor="accent1"/>
+        </w:rPr>
+        <w:lastRenderedPageBreak/>
+        <w:t>comprehension</w:t>
+      </w:r>
+      <w:r>
+        <w:rPr>
+          <w:rFonts w:ascii="Times New Roman" w:hAnsi="Times New Roman" w:cs="Times New Roman"/>
+          <w:sz w:val="24"/>
+          <w:u w:color="4472C4" w:themeColor="accent1"/>
+        </w:rPr>
+        <w:t xml:space="preserve"> yang m</w:t>
+      </w:r>
+      <w:r>
+        <w:rPr>
+          <w:rFonts w:ascii="Times New Roman" w:hAnsi="Times New Roman" w:cs="Times New Roman"/>
+          <w:sz w:val="24"/>
+          <w:u w:color="4472C4" w:themeColor="accent1"/>
+        </w:rPr>
+        <w:t xml:space="preserve">enghasilkan output yang menunjukkan waktu eksekusi masing-masing cara. </w:t>
+      </w:r>
+      <w:r>
+        <w:rPr>
+          <w:rFonts w:ascii="Times New Roman" w:hAnsi="Times New Roman" w:cs="Times New Roman"/>
+          <w:sz w:val="24"/>
+          <w:u w:color="4472C4" w:themeColor="accent1"/>
+        </w:rPr>
+        <w:t>Setelah itu kita juga</w:t>
+      </w:r>
+      <w:r>
+        <w:rPr>
+          <w:rFonts w:ascii="Times New Roman" w:hAnsi="Times New Roman" w:cs="Times New Roman"/>
+          <w:sz w:val="24"/>
+          <w:u w:color="4472C4" w:themeColor="accent1"/>
+        </w:rPr>
+        <w:t xml:space="preserve"> menguji kecepatan dua cara berbeda untuk menghapus elemen dari sebuah list: dengan pop(0) dan dengan pop()</w:t>
+      </w:r>
+      <w:r>
+        <w:rPr>
+          <w:rFonts w:ascii="Times New Roman" w:hAnsi="Times New Roman" w:cs="Times New Roman"/>
+          <w:sz w:val="24"/>
+          <w:u w:color="4472C4" w:themeColor="accent1"/>
+        </w:rPr>
+        <w:t xml:space="preserve"> dengan</w:t>
+      </w:r>
+      <w:r>
+        <w:rPr>
+          <w:rFonts w:ascii="Times New Roman" w:hAnsi="Times New Roman" w:cs="Times New Roman"/>
+          <w:sz w:val="24"/>
+          <w:u w:color="4472C4" w:themeColor="accent1"/>
+        </w:rPr>
+        <w:t xml:space="preserve"> menghasilkan output yang menunjukkan waktu eksekusi masing-masing cara untuk list dengan berbagai ukuran. </w:t>
+      </w:r>
+      <w:r>
+        <w:rPr>
+          <w:rFonts w:ascii="Times New Roman" w:hAnsi="Times New Roman" w:cs="Times New Roman"/>
+          <w:sz w:val="24"/>
+          <w:u w:color="4472C4" w:themeColor="accent1"/>
+        </w:rPr>
+        <w:t>Serta</w:t>
+      </w:r>
+      <w:r>
+        <w:rPr>
+          <w:rFonts w:ascii="Times New Roman" w:hAnsi="Times New Roman" w:cs="Times New Roman"/>
+          <w:sz w:val="24"/>
+          <w:u w:color="4472C4" w:themeColor="accent1"/>
+        </w:rPr>
+        <w:t xml:space="preserve"> menguji kecepatan pencarian elemen dengan menggunakan fungsi random.randrange() pada list dan dictionary</w:t>
+      </w:r>
+      <w:r>
+        <w:rPr>
+          <w:rFonts w:ascii="Times New Roman" w:hAnsi="Times New Roman" w:cs="Times New Roman"/>
+          <w:sz w:val="24"/>
+          <w:u w:color="4472C4" w:themeColor="accent1"/>
+        </w:rPr>
+        <w:t xml:space="preserve"> yang</w:t>
+      </w:r>
+      <w:r>
+        <w:rPr>
+          <w:rFonts w:ascii="Times New Roman" w:hAnsi="Times New Roman" w:cs="Times New Roman"/>
+          <w:sz w:val="24"/>
+          <w:u w:color="4472C4" w:themeColor="accent1"/>
+        </w:rPr>
+        <w:t xml:space="preserve"> menghasilkan output yang menunjukkan waktu eksekusi pencarian pada list dan dictionary dengan berbagai ukuran.</w:t>
       </w:r>
     </w:p>
     <w:sectPr>
-      <w:headerReference w:type="default" r:id="rId9"/>
-      <w:footerReference w:type="default" r:id="rId10"/>
+      <w:headerReference w:type="default" r:id="rId22"/>
+      <w:footerReference w:type="default" r:id="rId23"/>
       <w:pgSz w:w="11906" w:h="16838" w:code="9"/>
       <w:pgMar w:top="1440" w:right="1440" w:bottom="1440" w:left="1440" w:header="720" w:footer="720" w:gutter="0"/>
       <w:pgNumType w:start="1"/>
@@ -1421,7 +2529,23 @@
             <w:i/>
             <w:color w:val="404040" w:themeColor="text1" w:themeTint="BF"/>
           </w:rPr>
-          <w:t xml:space="preserve"> (INF1008)</w:t>
+          <w:t xml:space="preserve"> (INF10</w:t>
+        </w:r>
+        <w:r>
+          <w:rPr>
+            <w:rFonts w:ascii="Adobe Fan Heiti Std B" w:eastAsia="Adobe Fan Heiti Std B" w:hAnsi="Adobe Fan Heiti Std B"/>
+            <w:i/>
+            <w:color w:val="404040" w:themeColor="text1" w:themeTint="BF"/>
+          </w:rPr>
+          <w:t>83</w:t>
+        </w:r>
+        <w:r>
+          <w:rPr>
+            <w:rFonts w:ascii="Adobe Fan Heiti Std B" w:eastAsia="Adobe Fan Heiti Std B" w:hAnsi="Adobe Fan Heiti Std B"/>
+            <w:i/>
+            <w:color w:val="404040" w:themeColor="text1" w:themeTint="BF"/>
+          </w:rPr>
+          <w:t>)</w:t>
         </w:r>
         <w:r>
           <w:rPr>
@@ -1445,7 +2569,7 @@
             <w:i/>
             <w:color w:val="404040" w:themeColor="text1" w:themeTint="BF"/>
           </w:rPr>
-          <w:t xml:space="preserve"> Praktikum 1</w:t>
+          <w:t xml:space="preserve"> Praktikum </w:t>
         </w:r>
         <w:r>
           <w:rPr>
@@ -1453,7 +2577,23 @@
             <w:i/>
             <w:color w:val="404040" w:themeColor="text1" w:themeTint="BF"/>
           </w:rPr>
-          <w:t xml:space="preserve"> – Data Numerik</w:t>
+          <w:t>2</w:t>
+        </w:r>
+        <w:r>
+          <w:rPr>
+            <w:rFonts w:ascii="Adobe Fan Heiti Std B" w:eastAsia="Adobe Fan Heiti Std B" w:hAnsi="Adobe Fan Heiti Std B"/>
+            <w:i/>
+            <w:color w:val="404040" w:themeColor="text1" w:themeTint="BF"/>
+          </w:rPr>
+          <w:t xml:space="preserve"> – </w:t>
+        </w:r>
+        <w:r>
+          <w:rPr>
+            <w:rFonts w:ascii="Adobe Fan Heiti Std B" w:eastAsia="Adobe Fan Heiti Std B" w:hAnsi="Adobe Fan Heiti Std B"/>
+            <w:i/>
+            <w:color w:val="404040" w:themeColor="text1" w:themeTint="BF"/>
+          </w:rPr>
+          <w:t>Analisis Algoritma (2)</w:t>
         </w:r>
       </w:sdtContent>
     </w:sdt>
@@ -2244,7 +3384,7 @@
   <w:abstractNum w:abstractNumId="8" w15:restartNumberingAfterBreak="0">
     <w:nsid w:val="576F79CC"/>
     <w:multiLevelType w:val="multilevel"/>
-    <w:tmpl w:val="F28C685C"/>
+    <w:tmpl w:val="9272C682"/>
     <w:lvl w:ilvl="0">
       <w:start w:val="1"/>
       <w:numFmt w:val="decimal"/>
@@ -2259,11 +3399,11 @@
     </w:lvl>
     <w:lvl w:ilvl="1">
       <w:start w:val="1"/>
-      <w:numFmt w:val="decimal"/>
-      <w:lvlText w:val="%1.%2."/>
-      <w:lvlJc w:val="left"/>
-      <w:pPr>
-        <w:ind w:left="792" w:hanging="432"/>
+      <w:numFmt w:val="lowerLetter"/>
+      <w:lvlText w:val="%2)"/>
+      <w:lvlJc w:val="left"/>
+      <w:pPr>
+        <w:ind w:left="720" w:hanging="360"/>
       </w:pPr>
     </w:lvl>
     <w:lvl w:ilvl="2">
@@ -3851,6 +4991,2267 @@
 </w:styles>
 </file>
 
+<file path=word/charts/chart1.xml><?xml version="1.0" encoding="utf-8"?>
+<c:chartSpace xmlns:c="http://schemas.openxmlformats.org/drawingml/2006/chart" xmlns:a="http://schemas.openxmlformats.org/drawingml/2006/main" xmlns:r="http://schemas.openxmlformats.org/officeDocument/2006/relationships" xmlns:c16r2="http://schemas.microsoft.com/office/drawing/2015/06/chart">
+  <c:date1904 val="0"/>
+  <c:lang val="en-US"/>
+  <c:roundedCorners val="0"/>
+  <mc:AlternateContent xmlns:mc="http://schemas.openxmlformats.org/markup-compatibility/2006">
+    <mc:Choice xmlns:c14="http://schemas.microsoft.com/office/drawing/2007/8/2/chart" Requires="c14">
+      <c14:style val="102"/>
+    </mc:Choice>
+    <mc:Fallback>
+      <c:style val="2"/>
+    </mc:Fallback>
+  </mc:AlternateContent>
+  <c:chart>
+    <c:title>
+      <c:tx>
+        <c:rich>
+          <a:bodyPr rot="0" spcFirstLastPara="1" vertOverflow="ellipsis" vert="horz" wrap="square" anchor="ctr" anchorCtr="1"/>
+          <a:lstStyle/>
+          <a:p>
+            <a:pPr>
+              <a:defRPr sz="1400" b="0" i="0" u="none" strike="noStrike" kern="1200" spc="0" baseline="0">
+                <a:solidFill>
+                  <a:schemeClr val="tx1">
+                    <a:lumMod val="65000"/>
+                    <a:lumOff val="35000"/>
+                  </a:schemeClr>
+                </a:solidFill>
+                <a:latin typeface="+mn-lt"/>
+                <a:ea typeface="+mn-ea"/>
+                <a:cs typeface="+mn-cs"/>
+              </a:defRPr>
+            </a:pPr>
+            <a:r>
+              <a:rPr lang="en-ID"/>
+              <a:t>Waktu (detik)</a:t>
+            </a:r>
+            <a:r>
+              <a:rPr lang="en-ID" baseline="0"/>
+              <a:t> Setiap Perulangan</a:t>
+            </a:r>
+            <a:endParaRPr lang="en-ID"/>
+          </a:p>
+        </c:rich>
+      </c:tx>
+      <c:overlay val="0"/>
+      <c:spPr>
+        <a:noFill/>
+        <a:ln>
+          <a:noFill/>
+        </a:ln>
+        <a:effectLst/>
+      </c:spPr>
+      <c:txPr>
+        <a:bodyPr rot="0" spcFirstLastPara="1" vertOverflow="ellipsis" vert="horz" wrap="square" anchor="ctr" anchorCtr="1"/>
+        <a:lstStyle/>
+        <a:p>
+          <a:pPr>
+            <a:defRPr sz="1400" b="0" i="0" u="none" strike="noStrike" kern="1200" spc="0" baseline="0">
+              <a:solidFill>
+                <a:schemeClr val="tx1">
+                  <a:lumMod val="65000"/>
+                  <a:lumOff val="35000"/>
+                </a:schemeClr>
+              </a:solidFill>
+              <a:latin typeface="+mn-lt"/>
+              <a:ea typeface="+mn-ea"/>
+              <a:cs typeface="+mn-cs"/>
+            </a:defRPr>
+          </a:pPr>
+          <a:endParaRPr lang="en-US"/>
+        </a:p>
+      </c:txPr>
+    </c:title>
+    <c:autoTitleDeleted val="0"/>
+    <c:plotArea>
+      <c:layout/>
+      <c:lineChart>
+        <c:grouping val="standard"/>
+        <c:varyColors val="0"/>
+        <c:ser>
+          <c:idx val="0"/>
+          <c:order val="0"/>
+          <c:tx>
+            <c:strRef>
+              <c:f>Sheet1!$B$1</c:f>
+              <c:strCache>
+                <c:ptCount val="1"/>
+                <c:pt idx="0">
+                  <c:v>Pop(0)</c:v>
+                </c:pt>
+              </c:strCache>
+            </c:strRef>
+          </c:tx>
+          <c:spPr>
+            <a:ln w="28575" cap="rnd">
+              <a:solidFill>
+                <a:schemeClr val="accent1"/>
+              </a:solidFill>
+              <a:round/>
+            </a:ln>
+            <a:effectLst/>
+          </c:spPr>
+          <c:marker>
+            <c:symbol val="circle"/>
+            <c:size val="5"/>
+            <c:spPr>
+              <a:solidFill>
+                <a:schemeClr val="accent1"/>
+              </a:solidFill>
+              <a:ln w="9525">
+                <a:solidFill>
+                  <a:schemeClr val="accent1"/>
+                </a:solidFill>
+              </a:ln>
+              <a:effectLst/>
+            </c:spPr>
+          </c:marker>
+          <c:cat>
+            <c:numRef>
+              <c:f>Sheet1!$A$4:$A$23</c:f>
+              <c:numCache>
+                <c:formatCode>General</c:formatCode>
+                <c:ptCount val="20"/>
+                <c:pt idx="0">
+                  <c:v>3</c:v>
+                </c:pt>
+                <c:pt idx="1">
+                  <c:v>4</c:v>
+                </c:pt>
+                <c:pt idx="2">
+                  <c:v>5</c:v>
+                </c:pt>
+                <c:pt idx="3">
+                  <c:v>6</c:v>
+                </c:pt>
+                <c:pt idx="4">
+                  <c:v>7</c:v>
+                </c:pt>
+                <c:pt idx="5">
+                  <c:v>8</c:v>
+                </c:pt>
+                <c:pt idx="6">
+                  <c:v>9</c:v>
+                </c:pt>
+                <c:pt idx="7">
+                  <c:v>10</c:v>
+                </c:pt>
+                <c:pt idx="8">
+                  <c:v>11</c:v>
+                </c:pt>
+                <c:pt idx="9">
+                  <c:v>12</c:v>
+                </c:pt>
+                <c:pt idx="10">
+                  <c:v>13</c:v>
+                </c:pt>
+                <c:pt idx="11">
+                  <c:v>14</c:v>
+                </c:pt>
+                <c:pt idx="12">
+                  <c:v>15</c:v>
+                </c:pt>
+                <c:pt idx="13">
+                  <c:v>16</c:v>
+                </c:pt>
+                <c:pt idx="14">
+                  <c:v>17</c:v>
+                </c:pt>
+                <c:pt idx="15">
+                  <c:v>18</c:v>
+                </c:pt>
+                <c:pt idx="16">
+                  <c:v>19</c:v>
+                </c:pt>
+                <c:pt idx="17">
+                  <c:v>20</c:v>
+                </c:pt>
+              </c:numCache>
+            </c:numRef>
+          </c:cat>
+          <c:val>
+            <c:numRef>
+              <c:f>Sheet1!$B$4:$B$23</c:f>
+              <c:numCache>
+                <c:formatCode>General</c:formatCode>
+                <c:ptCount val="20"/>
+                <c:pt idx="0">
+                  <c:v>2.4126500000000002</c:v>
+                </c:pt>
+                <c:pt idx="1">
+                  <c:v>3.24071</c:v>
+                </c:pt>
+                <c:pt idx="2">
+                  <c:v>4.0038799999999997</c:v>
+                </c:pt>
+                <c:pt idx="3">
+                  <c:v>4.9861599999999999</c:v>
+                </c:pt>
+                <c:pt idx="4">
+                  <c:v>5.6583300000000003</c:v>
+                </c:pt>
+                <c:pt idx="5">
+                  <c:v>6.6696600000000004</c:v>
+                </c:pt>
+                <c:pt idx="6">
+                  <c:v>7.16343</c:v>
+                </c:pt>
+                <c:pt idx="7">
+                  <c:v>7.9008099999999999</c:v>
+                </c:pt>
+                <c:pt idx="8">
+                  <c:v>9.2620299999999993</c:v>
+                </c:pt>
+                <c:pt idx="9">
+                  <c:v>10.47471</c:v>
+                </c:pt>
+                <c:pt idx="10">
+                  <c:v>10.84309</c:v>
+                </c:pt>
+                <c:pt idx="11">
+                  <c:v>11.22747</c:v>
+                </c:pt>
+                <c:pt idx="12">
+                  <c:v>12.87182</c:v>
+                </c:pt>
+                <c:pt idx="13">
+                  <c:v>13.24572</c:v>
+                </c:pt>
+                <c:pt idx="14">
+                  <c:v>14.83358</c:v>
+                </c:pt>
+                <c:pt idx="15">
+                  <c:v>15.260579999999999</c:v>
+                </c:pt>
+                <c:pt idx="16">
+                  <c:v>16.322769999999998</c:v>
+                </c:pt>
+                <c:pt idx="17">
+                  <c:v>16.886900000000001</c:v>
+                </c:pt>
+              </c:numCache>
+            </c:numRef>
+          </c:val>
+          <c:smooth val="0"/>
+          <c:extLst>
+            <c:ext xmlns:c16="http://schemas.microsoft.com/office/drawing/2014/chart" uri="{C3380CC4-5D6E-409C-BE32-E72D297353CC}">
+              <c16:uniqueId val="{00000000-15C7-4F9A-960C-23FD03D7FA96}"/>
+            </c:ext>
+          </c:extLst>
+        </c:ser>
+        <c:ser>
+          <c:idx val="1"/>
+          <c:order val="1"/>
+          <c:tx>
+            <c:strRef>
+              <c:f>Sheet1!$C$1</c:f>
+              <c:strCache>
+                <c:ptCount val="1"/>
+                <c:pt idx="0">
+                  <c:v>Pop()</c:v>
+                </c:pt>
+              </c:strCache>
+            </c:strRef>
+          </c:tx>
+          <c:spPr>
+            <a:ln w="28575" cap="rnd">
+              <a:solidFill>
+                <a:schemeClr val="accent2"/>
+              </a:solidFill>
+              <a:round/>
+            </a:ln>
+            <a:effectLst/>
+          </c:spPr>
+          <c:marker>
+            <c:symbol val="circle"/>
+            <c:size val="5"/>
+            <c:spPr>
+              <a:solidFill>
+                <a:schemeClr val="accent2"/>
+              </a:solidFill>
+              <a:ln w="9525">
+                <a:solidFill>
+                  <a:schemeClr val="accent2"/>
+                </a:solidFill>
+              </a:ln>
+              <a:effectLst/>
+            </c:spPr>
+          </c:marker>
+          <c:cat>
+            <c:numRef>
+              <c:f>Sheet1!$A$4:$A$23</c:f>
+              <c:numCache>
+                <c:formatCode>General</c:formatCode>
+                <c:ptCount val="20"/>
+                <c:pt idx="0">
+                  <c:v>3</c:v>
+                </c:pt>
+                <c:pt idx="1">
+                  <c:v>4</c:v>
+                </c:pt>
+                <c:pt idx="2">
+                  <c:v>5</c:v>
+                </c:pt>
+                <c:pt idx="3">
+                  <c:v>6</c:v>
+                </c:pt>
+                <c:pt idx="4">
+                  <c:v>7</c:v>
+                </c:pt>
+                <c:pt idx="5">
+                  <c:v>8</c:v>
+                </c:pt>
+                <c:pt idx="6">
+                  <c:v>9</c:v>
+                </c:pt>
+                <c:pt idx="7">
+                  <c:v>10</c:v>
+                </c:pt>
+                <c:pt idx="8">
+                  <c:v>11</c:v>
+                </c:pt>
+                <c:pt idx="9">
+                  <c:v>12</c:v>
+                </c:pt>
+                <c:pt idx="10">
+                  <c:v>13</c:v>
+                </c:pt>
+                <c:pt idx="11">
+                  <c:v>14</c:v>
+                </c:pt>
+                <c:pt idx="12">
+                  <c:v>15</c:v>
+                </c:pt>
+                <c:pt idx="13">
+                  <c:v>16</c:v>
+                </c:pt>
+                <c:pt idx="14">
+                  <c:v>17</c:v>
+                </c:pt>
+                <c:pt idx="15">
+                  <c:v>18</c:v>
+                </c:pt>
+                <c:pt idx="16">
+                  <c:v>19</c:v>
+                </c:pt>
+                <c:pt idx="17">
+                  <c:v>20</c:v>
+                </c:pt>
+              </c:numCache>
+            </c:numRef>
+          </c:cat>
+          <c:val>
+            <c:numRef>
+              <c:f>Sheet1!$C$4:$C$23</c:f>
+              <c:numCache>
+                <c:formatCode>General</c:formatCode>
+                <c:ptCount val="20"/>
+                <c:pt idx="0">
+                  <c:v>6.0000000000000002E-5</c:v>
+                </c:pt>
+                <c:pt idx="1">
+                  <c:v>6.9999999999999994E-5</c:v>
+                </c:pt>
+                <c:pt idx="2">
+                  <c:v>6.0000000000000002E-5</c:v>
+                </c:pt>
+                <c:pt idx="3">
+                  <c:v>6.9999999999999994E-5</c:v>
+                </c:pt>
+                <c:pt idx="4">
+                  <c:v>5.0000000000000002E-5</c:v>
+                </c:pt>
+                <c:pt idx="5">
+                  <c:v>5.0000000000000002E-5</c:v>
+                </c:pt>
+                <c:pt idx="6">
+                  <c:v>6.0000000000000002E-5</c:v>
+                </c:pt>
+                <c:pt idx="7">
+                  <c:v>6.0000000000000002E-5</c:v>
+                </c:pt>
+                <c:pt idx="8">
+                  <c:v>6.0000000000000002E-5</c:v>
+                </c:pt>
+                <c:pt idx="9">
+                  <c:v>6.0000000000000002E-5</c:v>
+                </c:pt>
+                <c:pt idx="10">
+                  <c:v>5.0000000000000002E-5</c:v>
+                </c:pt>
+                <c:pt idx="11">
+                  <c:v>8.0000000000000007E-5</c:v>
+                </c:pt>
+                <c:pt idx="12">
+                  <c:v>4.0000000000000003E-5</c:v>
+                </c:pt>
+                <c:pt idx="13">
+                  <c:v>4.0000000000000003E-5</c:v>
+                </c:pt>
+                <c:pt idx="14">
+                  <c:v>4.0000000000000003E-5</c:v>
+                </c:pt>
+                <c:pt idx="15">
+                  <c:v>5.0000000000000002E-5</c:v>
+                </c:pt>
+                <c:pt idx="16">
+                  <c:v>5.0000000000000002E-5</c:v>
+                </c:pt>
+                <c:pt idx="17">
+                  <c:v>4.0000000000000003E-5</c:v>
+                </c:pt>
+              </c:numCache>
+            </c:numRef>
+          </c:val>
+          <c:smooth val="0"/>
+          <c:extLst>
+            <c:ext xmlns:c16="http://schemas.microsoft.com/office/drawing/2014/chart" uri="{C3380CC4-5D6E-409C-BE32-E72D297353CC}">
+              <c16:uniqueId val="{00000001-15C7-4F9A-960C-23FD03D7FA96}"/>
+            </c:ext>
+          </c:extLst>
+        </c:ser>
+        <c:dLbls>
+          <c:showLegendKey val="0"/>
+          <c:showVal val="0"/>
+          <c:showCatName val="0"/>
+          <c:showSerName val="0"/>
+          <c:showPercent val="0"/>
+          <c:showBubbleSize val="0"/>
+        </c:dLbls>
+        <c:marker val="1"/>
+        <c:smooth val="0"/>
+        <c:axId val="251697071"/>
+        <c:axId val="152528175"/>
+      </c:lineChart>
+      <c:catAx>
+        <c:axId val="251697071"/>
+        <c:scaling>
+          <c:orientation val="minMax"/>
+        </c:scaling>
+        <c:delete val="0"/>
+        <c:axPos val="b"/>
+        <c:numFmt formatCode="General" sourceLinked="1"/>
+        <c:majorTickMark val="none"/>
+        <c:minorTickMark val="none"/>
+        <c:tickLblPos val="nextTo"/>
+        <c:spPr>
+          <a:noFill/>
+          <a:ln w="9525" cap="flat" cmpd="sng" algn="ctr">
+            <a:solidFill>
+              <a:schemeClr val="tx1">
+                <a:lumMod val="15000"/>
+                <a:lumOff val="85000"/>
+              </a:schemeClr>
+            </a:solidFill>
+            <a:round/>
+          </a:ln>
+          <a:effectLst/>
+        </c:spPr>
+        <c:txPr>
+          <a:bodyPr rot="-60000000" spcFirstLastPara="1" vertOverflow="ellipsis" vert="horz" wrap="square" anchor="ctr" anchorCtr="1"/>
+          <a:lstStyle/>
+          <a:p>
+            <a:pPr>
+              <a:defRPr sz="900" b="0" i="0" u="none" strike="noStrike" kern="1200" baseline="0">
+                <a:solidFill>
+                  <a:schemeClr val="tx1">
+                    <a:lumMod val="65000"/>
+                    <a:lumOff val="35000"/>
+                  </a:schemeClr>
+                </a:solidFill>
+                <a:latin typeface="+mn-lt"/>
+                <a:ea typeface="+mn-ea"/>
+                <a:cs typeface="+mn-cs"/>
+              </a:defRPr>
+            </a:pPr>
+            <a:endParaRPr lang="en-US"/>
+          </a:p>
+        </c:txPr>
+        <c:crossAx val="152528175"/>
+        <c:crosses val="autoZero"/>
+        <c:auto val="1"/>
+        <c:lblAlgn val="ctr"/>
+        <c:lblOffset val="100"/>
+        <c:noMultiLvlLbl val="0"/>
+      </c:catAx>
+      <c:valAx>
+        <c:axId val="152528175"/>
+        <c:scaling>
+          <c:orientation val="minMax"/>
+        </c:scaling>
+        <c:delete val="0"/>
+        <c:axPos val="l"/>
+        <c:majorGridlines>
+          <c:spPr>
+            <a:ln w="9525" cap="flat" cmpd="sng" algn="ctr">
+              <a:solidFill>
+                <a:schemeClr val="tx1">
+                  <a:lumMod val="15000"/>
+                  <a:lumOff val="85000"/>
+                </a:schemeClr>
+              </a:solidFill>
+              <a:round/>
+            </a:ln>
+            <a:effectLst/>
+          </c:spPr>
+        </c:majorGridlines>
+        <c:numFmt formatCode="General" sourceLinked="1"/>
+        <c:majorTickMark val="none"/>
+        <c:minorTickMark val="none"/>
+        <c:tickLblPos val="nextTo"/>
+        <c:spPr>
+          <a:noFill/>
+          <a:ln>
+            <a:noFill/>
+          </a:ln>
+          <a:effectLst/>
+        </c:spPr>
+        <c:txPr>
+          <a:bodyPr rot="-60000000" spcFirstLastPara="1" vertOverflow="ellipsis" vert="horz" wrap="square" anchor="ctr" anchorCtr="1"/>
+          <a:lstStyle/>
+          <a:p>
+            <a:pPr>
+              <a:defRPr sz="900" b="0" i="0" u="none" strike="noStrike" kern="1200" baseline="0">
+                <a:solidFill>
+                  <a:schemeClr val="tx1">
+                    <a:lumMod val="65000"/>
+                    <a:lumOff val="35000"/>
+                  </a:schemeClr>
+                </a:solidFill>
+                <a:latin typeface="+mn-lt"/>
+                <a:ea typeface="+mn-ea"/>
+                <a:cs typeface="+mn-cs"/>
+              </a:defRPr>
+            </a:pPr>
+            <a:endParaRPr lang="en-US"/>
+          </a:p>
+        </c:txPr>
+        <c:crossAx val="251697071"/>
+        <c:crosses val="autoZero"/>
+        <c:crossBetween val="between"/>
+      </c:valAx>
+      <c:spPr>
+        <a:noFill/>
+        <a:ln>
+          <a:noFill/>
+        </a:ln>
+        <a:effectLst/>
+      </c:spPr>
+    </c:plotArea>
+    <c:legend>
+      <c:legendPos val="b"/>
+      <c:overlay val="0"/>
+      <c:spPr>
+        <a:noFill/>
+        <a:ln>
+          <a:noFill/>
+        </a:ln>
+        <a:effectLst/>
+      </c:spPr>
+      <c:txPr>
+        <a:bodyPr rot="0" spcFirstLastPara="1" vertOverflow="ellipsis" vert="horz" wrap="square" anchor="ctr" anchorCtr="1"/>
+        <a:lstStyle/>
+        <a:p>
+          <a:pPr>
+            <a:defRPr sz="900" b="0" i="0" u="none" strike="noStrike" kern="1200" baseline="0">
+              <a:solidFill>
+                <a:schemeClr val="tx1">
+                  <a:lumMod val="65000"/>
+                  <a:lumOff val="35000"/>
+                </a:schemeClr>
+              </a:solidFill>
+              <a:latin typeface="+mn-lt"/>
+              <a:ea typeface="+mn-ea"/>
+              <a:cs typeface="+mn-cs"/>
+            </a:defRPr>
+          </a:pPr>
+          <a:endParaRPr lang="en-US"/>
+        </a:p>
+      </c:txPr>
+    </c:legend>
+    <c:plotVisOnly val="1"/>
+    <c:dispBlanksAs val="gap"/>
+    <c:extLst>
+      <c:ext xmlns:c16r3="http://schemas.microsoft.com/office/drawing/2017/03/chart" uri="{56B9EC1D-385E-4148-901F-78D8002777C0}">
+        <c16r3:dataDisplayOptions16>
+          <c16r3:dispNaAsBlank val="1"/>
+        </c16r3:dataDisplayOptions16>
+      </c:ext>
+    </c:extLst>
+    <c:showDLblsOverMax val="0"/>
+  </c:chart>
+  <c:spPr>
+    <a:solidFill>
+      <a:schemeClr val="bg1"/>
+    </a:solidFill>
+    <a:ln w="9525" cap="flat" cmpd="sng" algn="ctr">
+      <a:solidFill>
+        <a:schemeClr val="tx1">
+          <a:lumMod val="15000"/>
+          <a:lumOff val="85000"/>
+        </a:schemeClr>
+      </a:solidFill>
+      <a:round/>
+    </a:ln>
+    <a:effectLst/>
+  </c:spPr>
+  <c:txPr>
+    <a:bodyPr/>
+    <a:lstStyle/>
+    <a:p>
+      <a:pPr>
+        <a:defRPr/>
+      </a:pPr>
+      <a:endParaRPr lang="en-US"/>
+    </a:p>
+  </c:txPr>
+  <c:externalData r:id="rId3">
+    <c:autoUpdate val="0"/>
+  </c:externalData>
+</c:chartSpace>
+</file>
+
+<file path=word/charts/chart2.xml><?xml version="1.0" encoding="utf-8"?>
+<c:chartSpace xmlns:c="http://schemas.openxmlformats.org/drawingml/2006/chart" xmlns:a="http://schemas.openxmlformats.org/drawingml/2006/main" xmlns:r="http://schemas.openxmlformats.org/officeDocument/2006/relationships" xmlns:c16r2="http://schemas.microsoft.com/office/drawing/2015/06/chart">
+  <c:date1904 val="0"/>
+  <c:lang val="en-US"/>
+  <c:roundedCorners val="0"/>
+  <mc:AlternateContent xmlns:mc="http://schemas.openxmlformats.org/markup-compatibility/2006">
+    <mc:Choice xmlns:c14="http://schemas.microsoft.com/office/drawing/2007/8/2/chart" Requires="c14">
+      <c14:style val="102"/>
+    </mc:Choice>
+    <mc:Fallback>
+      <c:style val="2"/>
+    </mc:Fallback>
+  </mc:AlternateContent>
+  <c:chart>
+    <c:title>
+      <c:tx>
+        <c:rich>
+          <a:bodyPr rot="0" spcFirstLastPara="1" vertOverflow="ellipsis" vert="horz" wrap="square" anchor="ctr" anchorCtr="1"/>
+          <a:lstStyle/>
+          <a:p>
+            <a:pPr>
+              <a:defRPr sz="1400" b="0" i="0" u="none" strike="noStrike" kern="1200" spc="0" baseline="0">
+                <a:solidFill>
+                  <a:schemeClr val="tx1">
+                    <a:lumMod val="65000"/>
+                    <a:lumOff val="35000"/>
+                  </a:schemeClr>
+                </a:solidFill>
+                <a:latin typeface="+mn-lt"/>
+                <a:ea typeface="+mn-ea"/>
+                <a:cs typeface="+mn-cs"/>
+              </a:defRPr>
+            </a:pPr>
+            <a:r>
+              <a:rPr lang="en-ID"/>
+              <a:t>Waktu (d)</a:t>
+            </a:r>
+          </a:p>
+        </c:rich>
+      </c:tx>
+      <c:overlay val="0"/>
+      <c:spPr>
+        <a:noFill/>
+        <a:ln>
+          <a:noFill/>
+        </a:ln>
+        <a:effectLst/>
+      </c:spPr>
+      <c:txPr>
+        <a:bodyPr rot="0" spcFirstLastPara="1" vertOverflow="ellipsis" vert="horz" wrap="square" anchor="ctr" anchorCtr="1"/>
+        <a:lstStyle/>
+        <a:p>
+          <a:pPr>
+            <a:defRPr sz="1400" b="0" i="0" u="none" strike="noStrike" kern="1200" spc="0" baseline="0">
+              <a:solidFill>
+                <a:schemeClr val="tx1">
+                  <a:lumMod val="65000"/>
+                  <a:lumOff val="35000"/>
+                </a:schemeClr>
+              </a:solidFill>
+              <a:latin typeface="+mn-lt"/>
+              <a:ea typeface="+mn-ea"/>
+              <a:cs typeface="+mn-cs"/>
+            </a:defRPr>
+          </a:pPr>
+          <a:endParaRPr lang="en-US"/>
+        </a:p>
+      </c:txPr>
+    </c:title>
+    <c:autoTitleDeleted val="0"/>
+    <c:plotArea>
+      <c:layout/>
+      <c:lineChart>
+        <c:grouping val="standard"/>
+        <c:varyColors val="0"/>
+        <c:ser>
+          <c:idx val="0"/>
+          <c:order val="0"/>
+          <c:tx>
+            <c:strRef>
+              <c:f>Sheet1!$B$1</c:f>
+              <c:strCache>
+                <c:ptCount val="1"/>
+                <c:pt idx="0">
+                  <c:v>1st_time</c:v>
+                </c:pt>
+              </c:strCache>
+            </c:strRef>
+          </c:tx>
+          <c:spPr>
+            <a:ln w="28575" cap="rnd">
+              <a:solidFill>
+                <a:schemeClr val="accent1"/>
+              </a:solidFill>
+              <a:round/>
+            </a:ln>
+            <a:effectLst/>
+          </c:spPr>
+          <c:marker>
+            <c:symbol val="circle"/>
+            <c:size val="5"/>
+            <c:spPr>
+              <a:solidFill>
+                <a:schemeClr val="accent1"/>
+              </a:solidFill>
+              <a:ln w="9525">
+                <a:solidFill>
+                  <a:schemeClr val="accent1"/>
+                </a:solidFill>
+              </a:ln>
+              <a:effectLst/>
+            </c:spPr>
+          </c:marker>
+          <c:cat>
+            <c:numRef>
+              <c:f>Sheet1!$A$2:$A$26</c:f>
+              <c:numCache>
+                <c:formatCode>General</c:formatCode>
+                <c:ptCount val="25"/>
+              </c:numCache>
+            </c:numRef>
+          </c:cat>
+          <c:val>
+            <c:numRef>
+              <c:f>Sheet1!$B$2:$B$26</c:f>
+              <c:numCache>
+                <c:formatCode>General</c:formatCode>
+                <c:ptCount val="25"/>
+                <c:pt idx="0">
+                  <c:v>4.8000000000000001E-2</c:v>
+                </c:pt>
+                <c:pt idx="1">
+                  <c:v>0.14199999999999999</c:v>
+                </c:pt>
+                <c:pt idx="2">
+                  <c:v>0.23799999999999999</c:v>
+                </c:pt>
+                <c:pt idx="3">
+                  <c:v>0.32500000000000001</c:v>
+                </c:pt>
+                <c:pt idx="4">
+                  <c:v>0.41899999999999998</c:v>
+                </c:pt>
+                <c:pt idx="5">
+                  <c:v>0.52</c:v>
+                </c:pt>
+                <c:pt idx="6">
+                  <c:v>0.61099999999999999</c:v>
+                </c:pt>
+                <c:pt idx="7">
+                  <c:v>0.71099999999999997</c:v>
+                </c:pt>
+                <c:pt idx="8">
+                  <c:v>0.78700000000000003</c:v>
+                </c:pt>
+                <c:pt idx="9">
+                  <c:v>0.89600000000000002</c:v>
+                </c:pt>
+                <c:pt idx="10">
+                  <c:v>0.97499999999999998</c:v>
+                </c:pt>
+                <c:pt idx="11" formatCode="#,##0">
+                  <c:v>1.161</c:v>
+                </c:pt>
+                <c:pt idx="12" formatCode="#,##0">
+                  <c:v>1.232</c:v>
+                </c:pt>
+                <c:pt idx="13">
+                  <c:v>1.329</c:v>
+                </c:pt>
+                <c:pt idx="14">
+                  <c:v>1.5569999999999999</c:v>
+                </c:pt>
+                <c:pt idx="15">
+                  <c:v>1.472</c:v>
+                </c:pt>
+                <c:pt idx="16">
+                  <c:v>1.6359999999999999</c:v>
+                </c:pt>
+                <c:pt idx="17">
+                  <c:v>1.7290000000000001</c:v>
+                </c:pt>
+                <c:pt idx="18">
+                  <c:v>1.871</c:v>
+                </c:pt>
+                <c:pt idx="19">
+                  <c:v>1.9630000000000001</c:v>
+                </c:pt>
+                <c:pt idx="20">
+                  <c:v>2.3319999999999999</c:v>
+                </c:pt>
+                <c:pt idx="21">
+                  <c:v>2.1880000000000002</c:v>
+                </c:pt>
+                <c:pt idx="22">
+                  <c:v>2.3210000000000002</c:v>
+                </c:pt>
+                <c:pt idx="23">
+                  <c:v>2.5049999999999999</c:v>
+                </c:pt>
+                <c:pt idx="24">
+                  <c:v>2.5590000000000002</c:v>
+                </c:pt>
+              </c:numCache>
+            </c:numRef>
+          </c:val>
+          <c:smooth val="0"/>
+          <c:extLst>
+            <c:ext xmlns:c16="http://schemas.microsoft.com/office/drawing/2014/chart" uri="{C3380CC4-5D6E-409C-BE32-E72D297353CC}">
+              <c16:uniqueId val="{00000000-15CD-40E8-9245-07D021C7C1AA}"/>
+            </c:ext>
+          </c:extLst>
+        </c:ser>
+        <c:ser>
+          <c:idx val="1"/>
+          <c:order val="1"/>
+          <c:tx>
+            <c:strRef>
+              <c:f>Sheet1!$C$1</c:f>
+              <c:strCache>
+                <c:ptCount val="1"/>
+                <c:pt idx="0">
+                  <c:v>d_time</c:v>
+                </c:pt>
+              </c:strCache>
+            </c:strRef>
+          </c:tx>
+          <c:spPr>
+            <a:ln w="28575" cap="rnd">
+              <a:solidFill>
+                <a:schemeClr val="accent2"/>
+              </a:solidFill>
+              <a:round/>
+            </a:ln>
+            <a:effectLst/>
+          </c:spPr>
+          <c:marker>
+            <c:symbol val="circle"/>
+            <c:size val="5"/>
+            <c:spPr>
+              <a:solidFill>
+                <a:schemeClr val="accent2"/>
+              </a:solidFill>
+              <a:ln w="9525">
+                <a:solidFill>
+                  <a:schemeClr val="accent2"/>
+                </a:solidFill>
+              </a:ln>
+              <a:effectLst/>
+            </c:spPr>
+          </c:marker>
+          <c:cat>
+            <c:numRef>
+              <c:f>Sheet1!$A$2:$A$26</c:f>
+              <c:numCache>
+                <c:formatCode>General</c:formatCode>
+                <c:ptCount val="25"/>
+              </c:numCache>
+            </c:numRef>
+          </c:cat>
+          <c:val>
+            <c:numRef>
+              <c:f>Sheet1!$C$2:$C$26</c:f>
+              <c:numCache>
+                <c:formatCode>General</c:formatCode>
+                <c:ptCount val="25"/>
+                <c:pt idx="0">
+                  <c:v>0</c:v>
+                </c:pt>
+                <c:pt idx="1">
+                  <c:v>0</c:v>
+                </c:pt>
+                <c:pt idx="2">
+                  <c:v>0</c:v>
+                </c:pt>
+                <c:pt idx="3">
+                  <c:v>0</c:v>
+                </c:pt>
+                <c:pt idx="4">
+                  <c:v>0</c:v>
+                </c:pt>
+                <c:pt idx="5">
+                  <c:v>0</c:v>
+                </c:pt>
+                <c:pt idx="6">
+                  <c:v>0</c:v>
+                </c:pt>
+                <c:pt idx="7">
+                  <c:v>0</c:v>
+                </c:pt>
+                <c:pt idx="8">
+                  <c:v>0</c:v>
+                </c:pt>
+                <c:pt idx="9">
+                  <c:v>0</c:v>
+                </c:pt>
+                <c:pt idx="10">
+                  <c:v>0</c:v>
+                </c:pt>
+                <c:pt idx="11">
+                  <c:v>0</c:v>
+                </c:pt>
+                <c:pt idx="12">
+                  <c:v>0</c:v>
+                </c:pt>
+                <c:pt idx="13">
+                  <c:v>0</c:v>
+                </c:pt>
+                <c:pt idx="14">
+                  <c:v>0</c:v>
+                </c:pt>
+                <c:pt idx="15">
+                  <c:v>0</c:v>
+                </c:pt>
+                <c:pt idx="16">
+                  <c:v>0</c:v>
+                </c:pt>
+                <c:pt idx="17">
+                  <c:v>0</c:v>
+                </c:pt>
+                <c:pt idx="18">
+                  <c:v>0</c:v>
+                </c:pt>
+                <c:pt idx="19">
+                  <c:v>0</c:v>
+                </c:pt>
+                <c:pt idx="20">
+                  <c:v>0</c:v>
+                </c:pt>
+                <c:pt idx="21">
+                  <c:v>0</c:v>
+                </c:pt>
+                <c:pt idx="22">
+                  <c:v>0</c:v>
+                </c:pt>
+                <c:pt idx="23">
+                  <c:v>0</c:v>
+                </c:pt>
+                <c:pt idx="24">
+                  <c:v>0</c:v>
+                </c:pt>
+              </c:numCache>
+            </c:numRef>
+          </c:val>
+          <c:smooth val="0"/>
+          <c:extLst>
+            <c:ext xmlns:c16="http://schemas.microsoft.com/office/drawing/2014/chart" uri="{C3380CC4-5D6E-409C-BE32-E72D297353CC}">
+              <c16:uniqueId val="{00000001-15CD-40E8-9245-07D021C7C1AA}"/>
+            </c:ext>
+          </c:extLst>
+        </c:ser>
+        <c:dLbls>
+          <c:showLegendKey val="0"/>
+          <c:showVal val="0"/>
+          <c:showCatName val="0"/>
+          <c:showSerName val="0"/>
+          <c:showPercent val="0"/>
+          <c:showBubbleSize val="0"/>
+        </c:dLbls>
+        <c:marker val="1"/>
+        <c:smooth val="0"/>
+        <c:axId val="629226671"/>
+        <c:axId val="248623151"/>
+      </c:lineChart>
+      <c:catAx>
+        <c:axId val="629226671"/>
+        <c:scaling>
+          <c:orientation val="minMax"/>
+        </c:scaling>
+        <c:delete val="0"/>
+        <c:axPos val="b"/>
+        <c:numFmt formatCode="General" sourceLinked="1"/>
+        <c:majorTickMark val="none"/>
+        <c:minorTickMark val="none"/>
+        <c:tickLblPos val="nextTo"/>
+        <c:spPr>
+          <a:noFill/>
+          <a:ln w="9525" cap="flat" cmpd="sng" algn="ctr">
+            <a:solidFill>
+              <a:schemeClr val="tx1">
+                <a:lumMod val="15000"/>
+                <a:lumOff val="85000"/>
+              </a:schemeClr>
+            </a:solidFill>
+            <a:round/>
+          </a:ln>
+          <a:effectLst/>
+        </c:spPr>
+        <c:txPr>
+          <a:bodyPr rot="-60000000" spcFirstLastPara="1" vertOverflow="ellipsis" vert="horz" wrap="square" anchor="ctr" anchorCtr="1"/>
+          <a:lstStyle/>
+          <a:p>
+            <a:pPr>
+              <a:defRPr sz="900" b="0" i="0" u="none" strike="noStrike" kern="1200" baseline="0">
+                <a:solidFill>
+                  <a:schemeClr val="tx1">
+                    <a:lumMod val="65000"/>
+                    <a:lumOff val="35000"/>
+                  </a:schemeClr>
+                </a:solidFill>
+                <a:latin typeface="+mn-lt"/>
+                <a:ea typeface="+mn-ea"/>
+                <a:cs typeface="+mn-cs"/>
+              </a:defRPr>
+            </a:pPr>
+            <a:endParaRPr lang="en-US"/>
+          </a:p>
+        </c:txPr>
+        <c:crossAx val="248623151"/>
+        <c:crosses val="autoZero"/>
+        <c:auto val="1"/>
+        <c:lblAlgn val="ctr"/>
+        <c:lblOffset val="100"/>
+        <c:noMultiLvlLbl val="0"/>
+      </c:catAx>
+      <c:valAx>
+        <c:axId val="248623151"/>
+        <c:scaling>
+          <c:orientation val="minMax"/>
+        </c:scaling>
+        <c:delete val="0"/>
+        <c:axPos val="l"/>
+        <c:majorGridlines>
+          <c:spPr>
+            <a:ln w="9525" cap="flat" cmpd="sng" algn="ctr">
+              <a:solidFill>
+                <a:schemeClr val="tx1">
+                  <a:lumMod val="15000"/>
+                  <a:lumOff val="85000"/>
+                </a:schemeClr>
+              </a:solidFill>
+              <a:round/>
+            </a:ln>
+            <a:effectLst/>
+          </c:spPr>
+        </c:majorGridlines>
+        <c:numFmt formatCode="General" sourceLinked="1"/>
+        <c:majorTickMark val="none"/>
+        <c:minorTickMark val="none"/>
+        <c:tickLblPos val="nextTo"/>
+        <c:spPr>
+          <a:noFill/>
+          <a:ln>
+            <a:noFill/>
+          </a:ln>
+          <a:effectLst/>
+        </c:spPr>
+        <c:txPr>
+          <a:bodyPr rot="-60000000" spcFirstLastPara="1" vertOverflow="ellipsis" vert="horz" wrap="square" anchor="ctr" anchorCtr="1"/>
+          <a:lstStyle/>
+          <a:p>
+            <a:pPr>
+              <a:defRPr sz="900" b="0" i="0" u="none" strike="noStrike" kern="1200" baseline="0">
+                <a:solidFill>
+                  <a:schemeClr val="tx1">
+                    <a:lumMod val="65000"/>
+                    <a:lumOff val="35000"/>
+                  </a:schemeClr>
+                </a:solidFill>
+                <a:latin typeface="+mn-lt"/>
+                <a:ea typeface="+mn-ea"/>
+                <a:cs typeface="+mn-cs"/>
+              </a:defRPr>
+            </a:pPr>
+            <a:endParaRPr lang="en-US"/>
+          </a:p>
+        </c:txPr>
+        <c:crossAx val="629226671"/>
+        <c:crosses val="autoZero"/>
+        <c:crossBetween val="between"/>
+      </c:valAx>
+      <c:spPr>
+        <a:noFill/>
+        <a:ln>
+          <a:noFill/>
+        </a:ln>
+        <a:effectLst/>
+      </c:spPr>
+    </c:plotArea>
+    <c:legend>
+      <c:legendPos val="b"/>
+      <c:overlay val="0"/>
+      <c:spPr>
+        <a:noFill/>
+        <a:ln>
+          <a:noFill/>
+        </a:ln>
+        <a:effectLst/>
+      </c:spPr>
+      <c:txPr>
+        <a:bodyPr rot="0" spcFirstLastPara="1" vertOverflow="ellipsis" vert="horz" wrap="square" anchor="ctr" anchorCtr="1"/>
+        <a:lstStyle/>
+        <a:p>
+          <a:pPr>
+            <a:defRPr sz="900" b="0" i="0" u="none" strike="noStrike" kern="1200" baseline="0">
+              <a:solidFill>
+                <a:schemeClr val="tx1">
+                  <a:lumMod val="65000"/>
+                  <a:lumOff val="35000"/>
+                </a:schemeClr>
+              </a:solidFill>
+              <a:latin typeface="+mn-lt"/>
+              <a:ea typeface="+mn-ea"/>
+              <a:cs typeface="+mn-cs"/>
+            </a:defRPr>
+          </a:pPr>
+          <a:endParaRPr lang="en-US"/>
+        </a:p>
+      </c:txPr>
+    </c:legend>
+    <c:plotVisOnly val="1"/>
+    <c:dispBlanksAs val="gap"/>
+    <c:extLst>
+      <c:ext xmlns:c16r3="http://schemas.microsoft.com/office/drawing/2017/03/chart" uri="{56B9EC1D-385E-4148-901F-78D8002777C0}">
+        <c16r3:dataDisplayOptions16>
+          <c16r3:dispNaAsBlank val="1"/>
+        </c16r3:dataDisplayOptions16>
+      </c:ext>
+    </c:extLst>
+    <c:showDLblsOverMax val="0"/>
+  </c:chart>
+  <c:spPr>
+    <a:solidFill>
+      <a:schemeClr val="bg1"/>
+    </a:solidFill>
+    <a:ln w="9525" cap="flat" cmpd="sng" algn="ctr">
+      <a:solidFill>
+        <a:schemeClr val="tx1">
+          <a:lumMod val="15000"/>
+          <a:lumOff val="85000"/>
+        </a:schemeClr>
+      </a:solidFill>
+      <a:round/>
+    </a:ln>
+    <a:effectLst/>
+  </c:spPr>
+  <c:txPr>
+    <a:bodyPr/>
+    <a:lstStyle/>
+    <a:p>
+      <a:pPr>
+        <a:defRPr/>
+      </a:pPr>
+      <a:endParaRPr lang="en-US"/>
+    </a:p>
+  </c:txPr>
+  <c:externalData r:id="rId3">
+    <c:autoUpdate val="0"/>
+  </c:externalData>
+</c:chartSpace>
+</file>
+
+<file path=word/charts/colors1.xml><?xml version="1.0" encoding="utf-8"?>
+<cs:colorStyle xmlns:cs="http://schemas.microsoft.com/office/drawing/2012/chartStyle" xmlns:a="http://schemas.openxmlformats.org/drawingml/2006/main" meth="cycle" id="10">
+  <a:schemeClr val="accent1"/>
+  <a:schemeClr val="accent2"/>
+  <a:schemeClr val="accent3"/>
+  <a:schemeClr val="accent4"/>
+  <a:schemeClr val="accent5"/>
+  <a:schemeClr val="accent6"/>
+  <cs:variation/>
+  <cs:variation>
+    <a:lumMod val="60000"/>
+  </cs:variation>
+  <cs:variation>
+    <a:lumMod val="80000"/>
+    <a:lumOff val="20000"/>
+  </cs:variation>
+  <cs:variation>
+    <a:lumMod val="80000"/>
+  </cs:variation>
+  <cs:variation>
+    <a:lumMod val="60000"/>
+    <a:lumOff val="40000"/>
+  </cs:variation>
+  <cs:variation>
+    <a:lumMod val="50000"/>
+  </cs:variation>
+  <cs:variation>
+    <a:lumMod val="70000"/>
+    <a:lumOff val="30000"/>
+  </cs:variation>
+  <cs:variation>
+    <a:lumMod val="70000"/>
+  </cs:variation>
+  <cs:variation>
+    <a:lumMod val="50000"/>
+    <a:lumOff val="50000"/>
+  </cs:variation>
+</cs:colorStyle>
+</file>
+
+<file path=word/charts/colors2.xml><?xml version="1.0" encoding="utf-8"?>
+<cs:colorStyle xmlns:cs="http://schemas.microsoft.com/office/drawing/2012/chartStyle" xmlns:a="http://schemas.openxmlformats.org/drawingml/2006/main" meth="cycle" id="10">
+  <a:schemeClr val="accent1"/>
+  <a:schemeClr val="accent2"/>
+  <a:schemeClr val="accent3"/>
+  <a:schemeClr val="accent4"/>
+  <a:schemeClr val="accent5"/>
+  <a:schemeClr val="accent6"/>
+  <cs:variation/>
+  <cs:variation>
+    <a:lumMod val="60000"/>
+  </cs:variation>
+  <cs:variation>
+    <a:lumMod val="80000"/>
+    <a:lumOff val="20000"/>
+  </cs:variation>
+  <cs:variation>
+    <a:lumMod val="80000"/>
+  </cs:variation>
+  <cs:variation>
+    <a:lumMod val="60000"/>
+    <a:lumOff val="40000"/>
+  </cs:variation>
+  <cs:variation>
+    <a:lumMod val="50000"/>
+  </cs:variation>
+  <cs:variation>
+    <a:lumMod val="70000"/>
+    <a:lumOff val="30000"/>
+  </cs:variation>
+  <cs:variation>
+    <a:lumMod val="70000"/>
+  </cs:variation>
+  <cs:variation>
+    <a:lumMod val="50000"/>
+    <a:lumOff val="50000"/>
+  </cs:variation>
+</cs:colorStyle>
+</file>
+
+<file path=word/charts/style1.xml><?xml version="1.0" encoding="utf-8"?>
+<cs:chartStyle xmlns:cs="http://schemas.microsoft.com/office/drawing/2012/chartStyle" xmlns:a="http://schemas.openxmlformats.org/drawingml/2006/main" id="332">
+  <cs:axisTitle>
+    <cs:lnRef idx="0"/>
+    <cs:fillRef idx="0"/>
+    <cs:effectRef idx="0"/>
+    <cs:fontRef idx="minor">
+      <a:schemeClr val="tx1">
+        <a:lumMod val="65000"/>
+        <a:lumOff val="35000"/>
+      </a:schemeClr>
+    </cs:fontRef>
+    <cs:defRPr sz="1000" kern="1200"/>
+  </cs:axisTitle>
+  <cs:categoryAxis>
+    <cs:lnRef idx="0"/>
+    <cs:fillRef idx="0"/>
+    <cs:effectRef idx="0"/>
+    <cs:fontRef idx="minor">
+      <a:schemeClr val="tx1">
+        <a:lumMod val="65000"/>
+        <a:lumOff val="35000"/>
+      </a:schemeClr>
+    </cs:fontRef>
+    <cs:spPr>
+      <a:ln w="9525" cap="flat" cmpd="sng" algn="ctr">
+        <a:solidFill>
+          <a:schemeClr val="tx1">
+            <a:lumMod val="15000"/>
+            <a:lumOff val="85000"/>
+          </a:schemeClr>
+        </a:solidFill>
+        <a:round/>
+      </a:ln>
+    </cs:spPr>
+    <cs:defRPr sz="900" kern="1200"/>
+  </cs:categoryAxis>
+  <cs:chartArea mods="allowNoFillOverride allowNoLineOverride">
+    <cs:lnRef idx="0"/>
+    <cs:fillRef idx="0"/>
+    <cs:effectRef idx="0"/>
+    <cs:fontRef idx="minor">
+      <a:schemeClr val="tx1"/>
+    </cs:fontRef>
+    <cs:spPr>
+      <a:solidFill>
+        <a:schemeClr val="bg1"/>
+      </a:solidFill>
+      <a:ln w="9525" cap="flat" cmpd="sng" algn="ctr">
+        <a:solidFill>
+          <a:schemeClr val="tx1">
+            <a:lumMod val="15000"/>
+            <a:lumOff val="85000"/>
+          </a:schemeClr>
+        </a:solidFill>
+        <a:round/>
+      </a:ln>
+    </cs:spPr>
+    <cs:defRPr sz="1000" kern="1200"/>
+  </cs:chartArea>
+  <cs:dataLabel>
+    <cs:lnRef idx="0"/>
+    <cs:fillRef idx="0"/>
+    <cs:effectRef idx="0"/>
+    <cs:fontRef idx="minor">
+      <a:schemeClr val="tx1">
+        <a:lumMod val="75000"/>
+        <a:lumOff val="25000"/>
+      </a:schemeClr>
+    </cs:fontRef>
+    <cs:defRPr sz="900" kern="1200"/>
+  </cs:dataLabel>
+  <cs:dataLabelCallout>
+    <cs:lnRef idx="0"/>
+    <cs:fillRef idx="0"/>
+    <cs:effectRef idx="0"/>
+    <cs:fontRef idx="minor">
+      <a:schemeClr val="dk1">
+        <a:lumMod val="65000"/>
+        <a:lumOff val="35000"/>
+      </a:schemeClr>
+    </cs:fontRef>
+    <cs:spPr>
+      <a:solidFill>
+        <a:schemeClr val="lt1"/>
+      </a:solidFill>
+      <a:ln>
+        <a:solidFill>
+          <a:schemeClr val="dk1">
+            <a:lumMod val="25000"/>
+            <a:lumOff val="75000"/>
+          </a:schemeClr>
+        </a:solidFill>
+      </a:ln>
+    </cs:spPr>
+    <cs:defRPr sz="900" kern="1200"/>
+    <cs:bodyPr rot="0" spcFirstLastPara="1" vertOverflow="clip" horzOverflow="clip" vert="horz" wrap="square" lIns="36576" tIns="18288" rIns="36576" bIns="18288" anchor="ctr" anchorCtr="1">
+      <a:spAutoFit/>
+    </cs:bodyPr>
+  </cs:dataLabelCallout>
+  <cs:dataPoint>
+    <cs:lnRef idx="0"/>
+    <cs:fillRef idx="1">
+      <cs:styleClr val="auto"/>
+    </cs:fillRef>
+    <cs:effectRef idx="0"/>
+    <cs:fontRef idx="minor">
+      <a:schemeClr val="tx1"/>
+    </cs:fontRef>
+  </cs:dataPoint>
+  <cs:dataPoint3D>
+    <cs:lnRef idx="0"/>
+    <cs:fillRef idx="1">
+      <cs:styleClr val="auto"/>
+    </cs:fillRef>
+    <cs:effectRef idx="0"/>
+    <cs:fontRef idx="minor">
+      <a:schemeClr val="tx1"/>
+    </cs:fontRef>
+  </cs:dataPoint3D>
+  <cs:dataPointLine>
+    <cs:lnRef idx="0">
+      <cs:styleClr val="auto"/>
+    </cs:lnRef>
+    <cs:fillRef idx="1"/>
+    <cs:effectRef idx="0"/>
+    <cs:fontRef idx="minor">
+      <a:schemeClr val="tx1"/>
+    </cs:fontRef>
+    <cs:spPr>
+      <a:ln w="28575" cap="rnd">
+        <a:solidFill>
+          <a:schemeClr val="phClr"/>
+        </a:solidFill>
+        <a:round/>
+      </a:ln>
+    </cs:spPr>
+  </cs:dataPointLine>
+  <cs:dataPointMarker>
+    <cs:lnRef idx="0">
+      <cs:styleClr val="auto"/>
+    </cs:lnRef>
+    <cs:fillRef idx="1">
+      <cs:styleClr val="auto"/>
+    </cs:fillRef>
+    <cs:effectRef idx="0"/>
+    <cs:fontRef idx="minor">
+      <a:schemeClr val="tx1"/>
+    </cs:fontRef>
+    <cs:spPr>
+      <a:ln w="9525">
+        <a:solidFill>
+          <a:schemeClr val="phClr"/>
+        </a:solidFill>
+      </a:ln>
+    </cs:spPr>
+  </cs:dataPointMarker>
+  <cs:dataPointMarkerLayout symbol="circle" size="5"/>
+  <cs:dataPointWireframe>
+    <cs:lnRef idx="0">
+      <cs:styleClr val="auto"/>
+    </cs:lnRef>
+    <cs:fillRef idx="1"/>
+    <cs:effectRef idx="0"/>
+    <cs:fontRef idx="minor">
+      <a:schemeClr val="tx1"/>
+    </cs:fontRef>
+    <cs:spPr>
+      <a:ln w="9525" cap="rnd">
+        <a:solidFill>
+          <a:schemeClr val="phClr"/>
+        </a:solidFill>
+        <a:round/>
+      </a:ln>
+    </cs:spPr>
+  </cs:dataPointWireframe>
+  <cs:dataTable>
+    <cs:lnRef idx="0"/>
+    <cs:fillRef idx="0"/>
+    <cs:effectRef idx="0"/>
+    <cs:fontRef idx="minor">
+      <a:schemeClr val="tx1">
+        <a:lumMod val="65000"/>
+        <a:lumOff val="35000"/>
+      </a:schemeClr>
+    </cs:fontRef>
+    <cs:spPr>
+      <a:noFill/>
+      <a:ln w="9525" cap="flat" cmpd="sng" algn="ctr">
+        <a:solidFill>
+          <a:schemeClr val="tx1">
+            <a:lumMod val="15000"/>
+            <a:lumOff val="85000"/>
+          </a:schemeClr>
+        </a:solidFill>
+        <a:round/>
+      </a:ln>
+    </cs:spPr>
+    <cs:defRPr sz="900" kern="1200"/>
+  </cs:dataTable>
+  <cs:downBar>
+    <cs:lnRef idx="0"/>
+    <cs:fillRef idx="0"/>
+    <cs:effectRef idx="0"/>
+    <cs:fontRef idx="minor">
+      <a:schemeClr val="dk1"/>
+    </cs:fontRef>
+    <cs:spPr>
+      <a:solidFill>
+        <a:schemeClr val="dk1">
+          <a:lumMod val="65000"/>
+          <a:lumOff val="35000"/>
+        </a:schemeClr>
+      </a:solidFill>
+      <a:ln w="9525">
+        <a:solidFill>
+          <a:schemeClr val="tx1">
+            <a:lumMod val="65000"/>
+            <a:lumOff val="35000"/>
+          </a:schemeClr>
+        </a:solidFill>
+      </a:ln>
+    </cs:spPr>
+  </cs:downBar>
+  <cs:dropLine>
+    <cs:lnRef idx="0"/>
+    <cs:fillRef idx="0"/>
+    <cs:effectRef idx="0"/>
+    <cs:fontRef idx="minor">
+      <a:schemeClr val="tx1"/>
+    </cs:fontRef>
+    <cs:spPr>
+      <a:ln w="9525" cap="flat" cmpd="sng" algn="ctr">
+        <a:solidFill>
+          <a:schemeClr val="tx1">
+            <a:lumMod val="35000"/>
+            <a:lumOff val="65000"/>
+          </a:schemeClr>
+        </a:solidFill>
+        <a:round/>
+      </a:ln>
+    </cs:spPr>
+  </cs:dropLine>
+  <cs:errorBar>
+    <cs:lnRef idx="0"/>
+    <cs:fillRef idx="0"/>
+    <cs:effectRef idx="0"/>
+    <cs:fontRef idx="minor">
+      <a:schemeClr val="tx1"/>
+    </cs:fontRef>
+    <cs:spPr>
+      <a:ln w="9525" cap="flat" cmpd="sng" algn="ctr">
+        <a:solidFill>
+          <a:schemeClr val="tx1">
+            <a:lumMod val="65000"/>
+            <a:lumOff val="35000"/>
+          </a:schemeClr>
+        </a:solidFill>
+        <a:round/>
+      </a:ln>
+    </cs:spPr>
+  </cs:errorBar>
+  <cs:floor>
+    <cs:lnRef idx="0"/>
+    <cs:fillRef idx="0"/>
+    <cs:effectRef idx="0"/>
+    <cs:fontRef idx="minor">
+      <a:schemeClr val="tx1"/>
+    </cs:fontRef>
+    <cs:spPr>
+      <a:noFill/>
+      <a:ln>
+        <a:noFill/>
+      </a:ln>
+    </cs:spPr>
+  </cs:floor>
+  <cs:gridlineMajor>
+    <cs:lnRef idx="0"/>
+    <cs:fillRef idx="0"/>
+    <cs:effectRef idx="0"/>
+    <cs:fontRef idx="minor">
+      <a:schemeClr val="tx1"/>
+    </cs:fontRef>
+    <cs:spPr>
+      <a:ln w="9525" cap="flat" cmpd="sng" algn="ctr">
+        <a:solidFill>
+          <a:schemeClr val="tx1">
+            <a:lumMod val="15000"/>
+            <a:lumOff val="85000"/>
+          </a:schemeClr>
+        </a:solidFill>
+        <a:round/>
+      </a:ln>
+    </cs:spPr>
+  </cs:gridlineMajor>
+  <cs:gridlineMinor>
+    <cs:lnRef idx="0"/>
+    <cs:fillRef idx="0"/>
+    <cs:effectRef idx="0"/>
+    <cs:fontRef idx="minor">
+      <a:schemeClr val="tx1"/>
+    </cs:fontRef>
+    <cs:spPr>
+      <a:ln w="9525" cap="flat" cmpd="sng" algn="ctr">
+        <a:solidFill>
+          <a:schemeClr val="tx1">
+            <a:lumMod val="5000"/>
+            <a:lumOff val="95000"/>
+          </a:schemeClr>
+        </a:solidFill>
+        <a:round/>
+      </a:ln>
+    </cs:spPr>
+  </cs:gridlineMinor>
+  <cs:hiLoLine>
+    <cs:lnRef idx="0"/>
+    <cs:fillRef idx="0"/>
+    <cs:effectRef idx="0"/>
+    <cs:fontRef idx="minor">
+      <a:schemeClr val="tx1"/>
+    </cs:fontRef>
+    <cs:spPr>
+      <a:ln w="9525" cap="flat" cmpd="sng" algn="ctr">
+        <a:solidFill>
+          <a:schemeClr val="tx1">
+            <a:lumMod val="75000"/>
+            <a:lumOff val="25000"/>
+          </a:schemeClr>
+        </a:solidFill>
+        <a:round/>
+      </a:ln>
+    </cs:spPr>
+  </cs:hiLoLine>
+  <cs:leaderLine>
+    <cs:lnRef idx="0"/>
+    <cs:fillRef idx="0"/>
+    <cs:effectRef idx="0"/>
+    <cs:fontRef idx="minor">
+      <a:schemeClr val="tx1"/>
+    </cs:fontRef>
+    <cs:spPr>
+      <a:ln w="9525" cap="flat" cmpd="sng" algn="ctr">
+        <a:solidFill>
+          <a:schemeClr val="tx1">
+            <a:lumMod val="35000"/>
+            <a:lumOff val="65000"/>
+          </a:schemeClr>
+        </a:solidFill>
+        <a:round/>
+      </a:ln>
+    </cs:spPr>
+  </cs:leaderLine>
+  <cs:legend>
+    <cs:lnRef idx="0"/>
+    <cs:fillRef idx="0"/>
+    <cs:effectRef idx="0"/>
+    <cs:fontRef idx="minor">
+      <a:schemeClr val="tx1">
+        <a:lumMod val="65000"/>
+        <a:lumOff val="35000"/>
+      </a:schemeClr>
+    </cs:fontRef>
+    <cs:defRPr sz="900" kern="1200"/>
+  </cs:legend>
+  <cs:plotArea mods="allowNoFillOverride allowNoLineOverride">
+    <cs:lnRef idx="0"/>
+    <cs:fillRef idx="0"/>
+    <cs:effectRef idx="0"/>
+    <cs:fontRef idx="minor">
+      <a:schemeClr val="tx1"/>
+    </cs:fontRef>
+  </cs:plotArea>
+  <cs:plotArea3D mods="allowNoFillOverride allowNoLineOverride">
+    <cs:lnRef idx="0"/>
+    <cs:fillRef idx="0"/>
+    <cs:effectRef idx="0"/>
+    <cs:fontRef idx="minor">
+      <a:schemeClr val="tx1"/>
+    </cs:fontRef>
+  </cs:plotArea3D>
+  <cs:seriesAxis>
+    <cs:lnRef idx="0"/>
+    <cs:fillRef idx="0"/>
+    <cs:effectRef idx="0"/>
+    <cs:fontRef idx="minor">
+      <a:schemeClr val="tx1">
+        <a:lumMod val="65000"/>
+        <a:lumOff val="35000"/>
+      </a:schemeClr>
+    </cs:fontRef>
+    <cs:defRPr sz="900" kern="1200"/>
+  </cs:seriesAxis>
+  <cs:seriesLine>
+    <cs:lnRef idx="0"/>
+    <cs:fillRef idx="0"/>
+    <cs:effectRef idx="0"/>
+    <cs:fontRef idx="minor">
+      <a:schemeClr val="tx1"/>
+    </cs:fontRef>
+    <cs:spPr>
+      <a:ln w="9525" cap="flat" cmpd="sng" algn="ctr">
+        <a:solidFill>
+          <a:schemeClr val="tx1">
+            <a:lumMod val="35000"/>
+            <a:lumOff val="65000"/>
+          </a:schemeClr>
+        </a:solidFill>
+        <a:round/>
+      </a:ln>
+    </cs:spPr>
+  </cs:seriesLine>
+  <cs:title>
+    <cs:lnRef idx="0"/>
+    <cs:fillRef idx="0"/>
+    <cs:effectRef idx="0"/>
+    <cs:fontRef idx="minor">
+      <a:schemeClr val="tx1">
+        <a:lumMod val="65000"/>
+        <a:lumOff val="35000"/>
+      </a:schemeClr>
+    </cs:fontRef>
+    <cs:defRPr sz="1400" b="0" kern="1200" spc="0" baseline="0"/>
+  </cs:title>
+  <cs:trendline>
+    <cs:lnRef idx="0">
+      <cs:styleClr val="auto"/>
+    </cs:lnRef>
+    <cs:fillRef idx="0"/>
+    <cs:effectRef idx="0"/>
+    <cs:fontRef idx="minor">
+      <a:schemeClr val="tx1"/>
+    </cs:fontRef>
+    <cs:spPr>
+      <a:ln w="19050" cap="rnd">
+        <a:solidFill>
+          <a:schemeClr val="phClr"/>
+        </a:solidFill>
+        <a:prstDash val="sysDot"/>
+      </a:ln>
+    </cs:spPr>
+  </cs:trendline>
+  <cs:trendlineLabel>
+    <cs:lnRef idx="0"/>
+    <cs:fillRef idx="0"/>
+    <cs:effectRef idx="0"/>
+    <cs:fontRef idx="minor">
+      <a:schemeClr val="tx1">
+        <a:lumMod val="65000"/>
+        <a:lumOff val="35000"/>
+      </a:schemeClr>
+    </cs:fontRef>
+    <cs:defRPr sz="900" kern="1200"/>
+  </cs:trendlineLabel>
+  <cs:upBar>
+    <cs:lnRef idx="0"/>
+    <cs:fillRef idx="0"/>
+    <cs:effectRef idx="0"/>
+    <cs:fontRef idx="minor">
+      <a:schemeClr val="dk1"/>
+    </cs:fontRef>
+    <cs:spPr>
+      <a:solidFill>
+        <a:schemeClr val="lt1"/>
+      </a:solidFill>
+      <a:ln w="9525">
+        <a:solidFill>
+          <a:schemeClr val="tx1">
+            <a:lumMod val="15000"/>
+            <a:lumOff val="85000"/>
+          </a:schemeClr>
+        </a:solidFill>
+      </a:ln>
+    </cs:spPr>
+  </cs:upBar>
+  <cs:valueAxis>
+    <cs:lnRef idx="0"/>
+    <cs:fillRef idx="0"/>
+    <cs:effectRef idx="0"/>
+    <cs:fontRef idx="minor">
+      <a:schemeClr val="tx1">
+        <a:lumMod val="65000"/>
+        <a:lumOff val="35000"/>
+      </a:schemeClr>
+    </cs:fontRef>
+    <cs:defRPr sz="900" kern="1200"/>
+  </cs:valueAxis>
+  <cs:wall>
+    <cs:lnRef idx="0"/>
+    <cs:fillRef idx="0"/>
+    <cs:effectRef idx="0"/>
+    <cs:fontRef idx="minor">
+      <a:schemeClr val="tx1"/>
+    </cs:fontRef>
+    <cs:spPr>
+      <a:noFill/>
+      <a:ln>
+        <a:noFill/>
+      </a:ln>
+    </cs:spPr>
+  </cs:wall>
+</cs:chartStyle>
+</file>
+
+<file path=word/charts/style2.xml><?xml version="1.0" encoding="utf-8"?>
+<cs:chartStyle xmlns:cs="http://schemas.microsoft.com/office/drawing/2012/chartStyle" xmlns:a="http://schemas.openxmlformats.org/drawingml/2006/main" id="332">
+  <cs:axisTitle>
+    <cs:lnRef idx="0"/>
+    <cs:fillRef idx="0"/>
+    <cs:effectRef idx="0"/>
+    <cs:fontRef idx="minor">
+      <a:schemeClr val="tx1">
+        <a:lumMod val="65000"/>
+        <a:lumOff val="35000"/>
+      </a:schemeClr>
+    </cs:fontRef>
+    <cs:defRPr sz="1000" kern="1200"/>
+  </cs:axisTitle>
+  <cs:categoryAxis>
+    <cs:lnRef idx="0"/>
+    <cs:fillRef idx="0"/>
+    <cs:effectRef idx="0"/>
+    <cs:fontRef idx="minor">
+      <a:schemeClr val="tx1">
+        <a:lumMod val="65000"/>
+        <a:lumOff val="35000"/>
+      </a:schemeClr>
+    </cs:fontRef>
+    <cs:spPr>
+      <a:ln w="9525" cap="flat" cmpd="sng" algn="ctr">
+        <a:solidFill>
+          <a:schemeClr val="tx1">
+            <a:lumMod val="15000"/>
+            <a:lumOff val="85000"/>
+          </a:schemeClr>
+        </a:solidFill>
+        <a:round/>
+      </a:ln>
+    </cs:spPr>
+    <cs:defRPr sz="900" kern="1200"/>
+  </cs:categoryAxis>
+  <cs:chartArea mods="allowNoFillOverride allowNoLineOverride">
+    <cs:lnRef idx="0"/>
+    <cs:fillRef idx="0"/>
+    <cs:effectRef idx="0"/>
+    <cs:fontRef idx="minor">
+      <a:schemeClr val="tx1"/>
+    </cs:fontRef>
+    <cs:spPr>
+      <a:solidFill>
+        <a:schemeClr val="bg1"/>
+      </a:solidFill>
+      <a:ln w="9525" cap="flat" cmpd="sng" algn="ctr">
+        <a:solidFill>
+          <a:schemeClr val="tx1">
+            <a:lumMod val="15000"/>
+            <a:lumOff val="85000"/>
+          </a:schemeClr>
+        </a:solidFill>
+        <a:round/>
+      </a:ln>
+    </cs:spPr>
+    <cs:defRPr sz="1000" kern="1200"/>
+  </cs:chartArea>
+  <cs:dataLabel>
+    <cs:lnRef idx="0"/>
+    <cs:fillRef idx="0"/>
+    <cs:effectRef idx="0"/>
+    <cs:fontRef idx="minor">
+      <a:schemeClr val="tx1">
+        <a:lumMod val="75000"/>
+        <a:lumOff val="25000"/>
+      </a:schemeClr>
+    </cs:fontRef>
+    <cs:defRPr sz="900" kern="1200"/>
+  </cs:dataLabel>
+  <cs:dataLabelCallout>
+    <cs:lnRef idx="0"/>
+    <cs:fillRef idx="0"/>
+    <cs:effectRef idx="0"/>
+    <cs:fontRef idx="minor">
+      <a:schemeClr val="dk1">
+        <a:lumMod val="65000"/>
+        <a:lumOff val="35000"/>
+      </a:schemeClr>
+    </cs:fontRef>
+    <cs:spPr>
+      <a:solidFill>
+        <a:schemeClr val="lt1"/>
+      </a:solidFill>
+      <a:ln>
+        <a:solidFill>
+          <a:schemeClr val="dk1">
+            <a:lumMod val="25000"/>
+            <a:lumOff val="75000"/>
+          </a:schemeClr>
+        </a:solidFill>
+      </a:ln>
+    </cs:spPr>
+    <cs:defRPr sz="900" kern="1200"/>
+    <cs:bodyPr rot="0" spcFirstLastPara="1" vertOverflow="clip" horzOverflow="clip" vert="horz" wrap="square" lIns="36576" tIns="18288" rIns="36576" bIns="18288" anchor="ctr" anchorCtr="1">
+      <a:spAutoFit/>
+    </cs:bodyPr>
+  </cs:dataLabelCallout>
+  <cs:dataPoint>
+    <cs:lnRef idx="0"/>
+    <cs:fillRef idx="1">
+      <cs:styleClr val="auto"/>
+    </cs:fillRef>
+    <cs:effectRef idx="0"/>
+    <cs:fontRef idx="minor">
+      <a:schemeClr val="tx1"/>
+    </cs:fontRef>
+  </cs:dataPoint>
+  <cs:dataPoint3D>
+    <cs:lnRef idx="0"/>
+    <cs:fillRef idx="1">
+      <cs:styleClr val="auto"/>
+    </cs:fillRef>
+    <cs:effectRef idx="0"/>
+    <cs:fontRef idx="minor">
+      <a:schemeClr val="tx1"/>
+    </cs:fontRef>
+  </cs:dataPoint3D>
+  <cs:dataPointLine>
+    <cs:lnRef idx="0">
+      <cs:styleClr val="auto"/>
+    </cs:lnRef>
+    <cs:fillRef idx="1"/>
+    <cs:effectRef idx="0"/>
+    <cs:fontRef idx="minor">
+      <a:schemeClr val="tx1"/>
+    </cs:fontRef>
+    <cs:spPr>
+      <a:ln w="28575" cap="rnd">
+        <a:solidFill>
+          <a:schemeClr val="phClr"/>
+        </a:solidFill>
+        <a:round/>
+      </a:ln>
+    </cs:spPr>
+  </cs:dataPointLine>
+  <cs:dataPointMarker>
+    <cs:lnRef idx="0">
+      <cs:styleClr val="auto"/>
+    </cs:lnRef>
+    <cs:fillRef idx="1">
+      <cs:styleClr val="auto"/>
+    </cs:fillRef>
+    <cs:effectRef idx="0"/>
+    <cs:fontRef idx="minor">
+      <a:schemeClr val="tx1"/>
+    </cs:fontRef>
+    <cs:spPr>
+      <a:ln w="9525">
+        <a:solidFill>
+          <a:schemeClr val="phClr"/>
+        </a:solidFill>
+      </a:ln>
+    </cs:spPr>
+  </cs:dataPointMarker>
+  <cs:dataPointMarkerLayout symbol="circle" size="5"/>
+  <cs:dataPointWireframe>
+    <cs:lnRef idx="0">
+      <cs:styleClr val="auto"/>
+    </cs:lnRef>
+    <cs:fillRef idx="1"/>
+    <cs:effectRef idx="0"/>
+    <cs:fontRef idx="minor">
+      <a:schemeClr val="tx1"/>
+    </cs:fontRef>
+    <cs:spPr>
+      <a:ln w="9525" cap="rnd">
+        <a:solidFill>
+          <a:schemeClr val="phClr"/>
+        </a:solidFill>
+        <a:round/>
+      </a:ln>
+    </cs:spPr>
+  </cs:dataPointWireframe>
+  <cs:dataTable>
+    <cs:lnRef idx="0"/>
+    <cs:fillRef idx="0"/>
+    <cs:effectRef idx="0"/>
+    <cs:fontRef idx="minor">
+      <a:schemeClr val="tx1">
+        <a:lumMod val="65000"/>
+        <a:lumOff val="35000"/>
+      </a:schemeClr>
+    </cs:fontRef>
+    <cs:spPr>
+      <a:noFill/>
+      <a:ln w="9525" cap="flat" cmpd="sng" algn="ctr">
+        <a:solidFill>
+          <a:schemeClr val="tx1">
+            <a:lumMod val="15000"/>
+            <a:lumOff val="85000"/>
+          </a:schemeClr>
+        </a:solidFill>
+        <a:round/>
+      </a:ln>
+    </cs:spPr>
+    <cs:defRPr sz="900" kern="1200"/>
+  </cs:dataTable>
+  <cs:downBar>
+    <cs:lnRef idx="0"/>
+    <cs:fillRef idx="0"/>
+    <cs:effectRef idx="0"/>
+    <cs:fontRef idx="minor">
+      <a:schemeClr val="dk1"/>
+    </cs:fontRef>
+    <cs:spPr>
+      <a:solidFill>
+        <a:schemeClr val="dk1">
+          <a:lumMod val="65000"/>
+          <a:lumOff val="35000"/>
+        </a:schemeClr>
+      </a:solidFill>
+      <a:ln w="9525">
+        <a:solidFill>
+          <a:schemeClr val="tx1">
+            <a:lumMod val="65000"/>
+            <a:lumOff val="35000"/>
+          </a:schemeClr>
+        </a:solidFill>
+      </a:ln>
+    </cs:spPr>
+  </cs:downBar>
+  <cs:dropLine>
+    <cs:lnRef idx="0"/>
+    <cs:fillRef idx="0"/>
+    <cs:effectRef idx="0"/>
+    <cs:fontRef idx="minor">
+      <a:schemeClr val="tx1"/>
+    </cs:fontRef>
+    <cs:spPr>
+      <a:ln w="9525" cap="flat" cmpd="sng" algn="ctr">
+        <a:solidFill>
+          <a:schemeClr val="tx1">
+            <a:lumMod val="35000"/>
+            <a:lumOff val="65000"/>
+          </a:schemeClr>
+        </a:solidFill>
+        <a:round/>
+      </a:ln>
+    </cs:spPr>
+  </cs:dropLine>
+  <cs:errorBar>
+    <cs:lnRef idx="0"/>
+    <cs:fillRef idx="0"/>
+    <cs:effectRef idx="0"/>
+    <cs:fontRef idx="minor">
+      <a:schemeClr val="tx1"/>
+    </cs:fontRef>
+    <cs:spPr>
+      <a:ln w="9525" cap="flat" cmpd="sng" algn="ctr">
+        <a:solidFill>
+          <a:schemeClr val="tx1">
+            <a:lumMod val="65000"/>
+            <a:lumOff val="35000"/>
+          </a:schemeClr>
+        </a:solidFill>
+        <a:round/>
+      </a:ln>
+    </cs:spPr>
+  </cs:errorBar>
+  <cs:floor>
+    <cs:lnRef idx="0"/>
+    <cs:fillRef idx="0"/>
+    <cs:effectRef idx="0"/>
+    <cs:fontRef idx="minor">
+      <a:schemeClr val="tx1"/>
+    </cs:fontRef>
+    <cs:spPr>
+      <a:noFill/>
+      <a:ln>
+        <a:noFill/>
+      </a:ln>
+    </cs:spPr>
+  </cs:floor>
+  <cs:gridlineMajor>
+    <cs:lnRef idx="0"/>
+    <cs:fillRef idx="0"/>
+    <cs:effectRef idx="0"/>
+    <cs:fontRef idx="minor">
+      <a:schemeClr val="tx1"/>
+    </cs:fontRef>
+    <cs:spPr>
+      <a:ln w="9525" cap="flat" cmpd="sng" algn="ctr">
+        <a:solidFill>
+          <a:schemeClr val="tx1">
+            <a:lumMod val="15000"/>
+            <a:lumOff val="85000"/>
+          </a:schemeClr>
+        </a:solidFill>
+        <a:round/>
+      </a:ln>
+    </cs:spPr>
+  </cs:gridlineMajor>
+  <cs:gridlineMinor>
+    <cs:lnRef idx="0"/>
+    <cs:fillRef idx="0"/>
+    <cs:effectRef idx="0"/>
+    <cs:fontRef idx="minor">
+      <a:schemeClr val="tx1"/>
+    </cs:fontRef>
+    <cs:spPr>
+      <a:ln w="9525" cap="flat" cmpd="sng" algn="ctr">
+        <a:solidFill>
+          <a:schemeClr val="tx1">
+            <a:lumMod val="5000"/>
+            <a:lumOff val="95000"/>
+          </a:schemeClr>
+        </a:solidFill>
+        <a:round/>
+      </a:ln>
+    </cs:spPr>
+  </cs:gridlineMinor>
+  <cs:hiLoLine>
+    <cs:lnRef idx="0"/>
+    <cs:fillRef idx="0"/>
+    <cs:effectRef idx="0"/>
+    <cs:fontRef idx="minor">
+      <a:schemeClr val="tx1"/>
+    </cs:fontRef>
+    <cs:spPr>
+      <a:ln w="9525" cap="flat" cmpd="sng" algn="ctr">
+        <a:solidFill>
+          <a:schemeClr val="tx1">
+            <a:lumMod val="75000"/>
+            <a:lumOff val="25000"/>
+          </a:schemeClr>
+        </a:solidFill>
+        <a:round/>
+      </a:ln>
+    </cs:spPr>
+  </cs:hiLoLine>
+  <cs:leaderLine>
+    <cs:lnRef idx="0"/>
+    <cs:fillRef idx="0"/>
+    <cs:effectRef idx="0"/>
+    <cs:fontRef idx="minor">
+      <a:schemeClr val="tx1"/>
+    </cs:fontRef>
+    <cs:spPr>
+      <a:ln w="9525" cap="flat" cmpd="sng" algn="ctr">
+        <a:solidFill>
+          <a:schemeClr val="tx1">
+            <a:lumMod val="35000"/>
+            <a:lumOff val="65000"/>
+          </a:schemeClr>
+        </a:solidFill>
+        <a:round/>
+      </a:ln>
+    </cs:spPr>
+  </cs:leaderLine>
+  <cs:legend>
+    <cs:lnRef idx="0"/>
+    <cs:fillRef idx="0"/>
+    <cs:effectRef idx="0"/>
+    <cs:fontRef idx="minor">
+      <a:schemeClr val="tx1">
+        <a:lumMod val="65000"/>
+        <a:lumOff val="35000"/>
+      </a:schemeClr>
+    </cs:fontRef>
+    <cs:defRPr sz="900" kern="1200"/>
+  </cs:legend>
+  <cs:plotArea mods="allowNoFillOverride allowNoLineOverride">
+    <cs:lnRef idx="0"/>
+    <cs:fillRef idx="0"/>
+    <cs:effectRef idx="0"/>
+    <cs:fontRef idx="minor">
+      <a:schemeClr val="tx1"/>
+    </cs:fontRef>
+  </cs:plotArea>
+  <cs:plotArea3D mods="allowNoFillOverride allowNoLineOverride">
+    <cs:lnRef idx="0"/>
+    <cs:fillRef idx="0"/>
+    <cs:effectRef idx="0"/>
+    <cs:fontRef idx="minor">
+      <a:schemeClr val="tx1"/>
+    </cs:fontRef>
+  </cs:plotArea3D>
+  <cs:seriesAxis>
+    <cs:lnRef idx="0"/>
+    <cs:fillRef idx="0"/>
+    <cs:effectRef idx="0"/>
+    <cs:fontRef idx="minor">
+      <a:schemeClr val="tx1">
+        <a:lumMod val="65000"/>
+        <a:lumOff val="35000"/>
+      </a:schemeClr>
+    </cs:fontRef>
+    <cs:defRPr sz="900" kern="1200"/>
+  </cs:seriesAxis>
+  <cs:seriesLine>
+    <cs:lnRef idx="0"/>
+    <cs:fillRef idx="0"/>
+    <cs:effectRef idx="0"/>
+    <cs:fontRef idx="minor">
+      <a:schemeClr val="tx1"/>
+    </cs:fontRef>
+    <cs:spPr>
+      <a:ln w="9525" cap="flat" cmpd="sng" algn="ctr">
+        <a:solidFill>
+          <a:schemeClr val="tx1">
+            <a:lumMod val="35000"/>
+            <a:lumOff val="65000"/>
+          </a:schemeClr>
+        </a:solidFill>
+        <a:round/>
+      </a:ln>
+    </cs:spPr>
+  </cs:seriesLine>
+  <cs:title>
+    <cs:lnRef idx="0"/>
+    <cs:fillRef idx="0"/>
+    <cs:effectRef idx="0"/>
+    <cs:fontRef idx="minor">
+      <a:schemeClr val="tx1">
+        <a:lumMod val="65000"/>
+        <a:lumOff val="35000"/>
+      </a:schemeClr>
+    </cs:fontRef>
+    <cs:defRPr sz="1400" b="0" kern="1200" spc="0" baseline="0"/>
+  </cs:title>
+  <cs:trendline>
+    <cs:lnRef idx="0">
+      <cs:styleClr val="auto"/>
+    </cs:lnRef>
+    <cs:fillRef idx="0"/>
+    <cs:effectRef idx="0"/>
+    <cs:fontRef idx="minor">
+      <a:schemeClr val="tx1"/>
+    </cs:fontRef>
+    <cs:spPr>
+      <a:ln w="19050" cap="rnd">
+        <a:solidFill>
+          <a:schemeClr val="phClr"/>
+        </a:solidFill>
+        <a:prstDash val="sysDot"/>
+      </a:ln>
+    </cs:spPr>
+  </cs:trendline>
+  <cs:trendlineLabel>
+    <cs:lnRef idx="0"/>
+    <cs:fillRef idx="0"/>
+    <cs:effectRef idx="0"/>
+    <cs:fontRef idx="minor">
+      <a:schemeClr val="tx1">
+        <a:lumMod val="65000"/>
+        <a:lumOff val="35000"/>
+      </a:schemeClr>
+    </cs:fontRef>
+    <cs:defRPr sz="900" kern="1200"/>
+  </cs:trendlineLabel>
+  <cs:upBar>
+    <cs:lnRef idx="0"/>
+    <cs:fillRef idx="0"/>
+    <cs:effectRef idx="0"/>
+    <cs:fontRef idx="minor">
+      <a:schemeClr val="dk1"/>
+    </cs:fontRef>
+    <cs:spPr>
+      <a:solidFill>
+        <a:schemeClr val="lt1"/>
+      </a:solidFill>
+      <a:ln w="9525">
+        <a:solidFill>
+          <a:schemeClr val="tx1">
+            <a:lumMod val="15000"/>
+            <a:lumOff val="85000"/>
+          </a:schemeClr>
+        </a:solidFill>
+      </a:ln>
+    </cs:spPr>
+  </cs:upBar>
+  <cs:valueAxis>
+    <cs:lnRef idx="0"/>
+    <cs:fillRef idx="0"/>
+    <cs:effectRef idx="0"/>
+    <cs:fontRef idx="minor">
+      <a:schemeClr val="tx1">
+        <a:lumMod val="65000"/>
+        <a:lumOff val="35000"/>
+      </a:schemeClr>
+    </cs:fontRef>
+    <cs:defRPr sz="900" kern="1200"/>
+  </cs:valueAxis>
+  <cs:wall>
+    <cs:lnRef idx="0"/>
+    <cs:fillRef idx="0"/>
+    <cs:effectRef idx="0"/>
+    <cs:fontRef idx="minor">
+      <a:schemeClr val="tx1"/>
+    </cs:fontRef>
+    <cs:spPr>
+      <a:noFill/>
+      <a:ln>
+        <a:noFill/>
+      </a:ln>
+    </cs:spPr>
+  </cs:wall>
+</cs:chartStyle>
+</file>
+
 <file path=word/glossary/document.xml><?xml version="1.0" encoding="utf-8"?>
 <w:glossaryDocument xmlns:wpc="http://schemas.microsoft.com/office/word/2010/wordprocessingCanvas" xmlns:cx="http://schemas.microsoft.com/office/drawing/2014/chartex" xmlns:cx1="http://schemas.microsoft.com/office/drawing/2015/9/8/chartex" xmlns:cx2="http://schemas.microsoft.com/office/drawing/2015/10/21/chartex" xmlns:cx3="http://schemas.microsoft.com/office/drawing/2016/5/9/chartex" xmlns:cx4="http://schemas.microsoft.com/office/drawing/2016/5/10/chartex" xmlns:cx5="http://schemas.microsoft.com/office/drawing/2016/5/11/chartex" xmlns:cx6="http://schemas.microsoft.com/office/drawing/2016/5/12/chartex" xmlns:cx7="http://schemas.microsoft.com/office/drawing/2016/5/13/chartex" xmlns:cx8="http://schemas.microsoft.com/office/drawing/2016/5/14/chartex" xmlns:mc="http://schemas.openxmlformats.org/markup-compatibility/2006" xmlns:aink="http://schemas.microsoft.com/office/drawing/2016/ink" xmlns:am3d="http://schemas.microsoft.com/office/drawing/2017/model3d" xmlns:o="urn:schemas-microsoft-com:office:office" xmlns:oel="http://schemas.microsoft.com/office/2019/extlst" xmlns:r="http://schemas.openxmlformats.org/officeDocument/2006/relationships" xmlns:m="http://schemas.openxmlformats.org/officeDocument/2006/math" xmlns:v="urn:schemas-microsoft-com:vml" xmlns:wp14="http://schemas.microsoft.com/office/word/2010/wordprocessingDrawing" xmlns:wp="http://schemas.openxmlformats.org/drawingml/2006/wordprocessingDrawing" xmlns:w10="urn:schemas-microsoft-com:office:word" xmlns:w="http://schemas.openxmlformats.org/wordprocessingml/2006/main" xmlns:w14="http://schemas.microsoft.com/office/word/2010/wordml" xmlns:w15="http://schemas.microsoft.com/office/word/2012/wordml" xmlns:w16cex="http://schemas.microsoft.com/office/word/2018/wordml/cex" xmlns:w16cid="http://schemas.microsoft.com/office/word/2016/wordml/cid" xmlns:w16="http://schemas.microsoft.com/office/word/2018/wordml" xmlns:w16sdtdh="http://schemas.microsoft.com/office/word/2020/wordml/sdtdatahash" xmlns:w16se="http://schemas.microsoft.com/office/word/2015/wordml/symex" xmlns:wpg="http://schemas.microsoft.com/office/word/2010/wordprocessingGroup" xmlns:wpi="http://schemas.microsoft.com/office/word/2010/wordprocessingInk" xmlns:wne="http://schemas.microsoft.com/office/word/2006/wordml" xmlns:wps="http://schemas.microsoft.com/office/word/2010/wordprocessingShape" mc:Ignorable="w14 w15 w16se w16cid w16 w16cex w16sdtdh wp14">
   <w:docParts>
@@ -3982,6 +7383,7 @@
     <w:rsid w:val="00A65C1E"/>
     <w:rsid w:val="00AC1E53"/>
     <w:rsid w:val="00AD6772"/>
+    <w:rsid w:val="00CF546D"/>
     <w:rsid w:val="00F169DC"/>
   </w:rsids>
   <m:mathPr>

</xml_diff>